<commit_message>
update doc and simulator
</commit_message>
<xml_diff>
--- a/Bachlor Arbeit.docx
+++ b/Bachlor Arbeit.docx
@@ -92,9 +92,6 @@
                 </w:rPr>
                 <w:alias w:val="Titel"/>
                 <w:id w:val="15524250"/>
-                <w:placeholder>
-                  <w:docPart w:val="8F401B6FE8FC4053BF8067D68F2B7CA3"/>
-                </w:placeholder>
                 <w:dataBinding w:prefixMappings="xmlns:ns0='http://schemas.openxmlformats.org/package/2006/metadata/core-properties' xmlns:ns1='http://purl.org/dc/elements/1.1/'" w:xpath="/ns0:coreProperties[1]/ns1:title[1]" w:storeItemID="{6C3C8BC8-F283-45AE-878A-BAB7291924A1}"/>
                 <w:text/>
               </w:sdtPr>
@@ -2957,13 +2954,7 @@
                 <w:rPr>
                   <w:rFonts w:ascii="Cambria Math" w:eastAsiaTheme="minorEastAsia" w:hAnsi="Cambria Math"/>
                 </w:rPr>
-                <m:t>SAMPL</m:t>
-              </m:r>
-              <m:r>
-                <w:rPr>
-                  <w:rFonts w:ascii="Cambria Math" w:eastAsiaTheme="minorEastAsia" w:hAnsi="Cambria Math"/>
-                </w:rPr>
-                <m:t>ES</m:t>
+                <m:t>SAMPLES</m:t>
               </m:r>
             </m:sup>
             <m:e>
@@ -4313,13 +4304,7 @@
                 <w:rPr>
                   <w:rFonts w:ascii="Cambria Math" w:eastAsiaTheme="minorEastAsia" w:hAnsi="Cambria Math"/>
                 </w:rPr>
-                <m:t>STEE</m:t>
-              </m:r>
-              <m:r>
-                <w:rPr>
-                  <w:rFonts w:ascii="Cambria Math" w:eastAsiaTheme="minorEastAsia" w:hAnsi="Cambria Math"/>
-                </w:rPr>
-                <m:t>R2WHEEL</m:t>
+                <m:t>STEER2WHEEL</m:t>
               </m:r>
             </m:sub>
           </m:sSub>
@@ -5607,6 +5592,11 @@
     </w:p>
     <w:p>
       <w:r>
+        <w:t>&lt;Zeichnung&gt;</w:t>
+      </w:r>
+    </w:p>
+    <w:p>
+      <w:r>
         <w:t>Näherung über Kreisbögen</w:t>
       </w:r>
     </w:p>
@@ -5653,6 +5643,11 @@
     </w:p>
     <w:p>
       <w:r>
+        <w:t>&lt;Zeichnung&gt;</w:t>
+      </w:r>
+    </w:p>
+    <w:p>
+      <w:r>
         <w:t>Näherung über Dreiecke</w:t>
       </w:r>
     </w:p>
@@ -5668,6 +5663,11 @@
       </w:r>
       <w:r>
         <w:t xml:space="preserve"> Aufgrund der Technischen Einschränkungen wurde diese Art der Simulation gewählt.</w:t>
+      </w:r>
+    </w:p>
+    <w:p>
+      <w:r>
+        <w:t>&lt;Zeichnung&gt;</w:t>
       </w:r>
     </w:p>
     <w:p>
@@ -5756,7 +5756,13 @@
                     <w:rPr>
                       <w:rFonts w:ascii="Cambria Math" w:hAnsi="Cambria Math"/>
                     </w:rPr>
-                    <m:t>Anhängekupplung</m:t>
+                    <m:t>Anhängekup</m:t>
+                  </m:r>
+                  <m:r>
+                    <w:rPr>
+                      <w:rFonts w:ascii="Cambria Math" w:hAnsi="Cambria Math"/>
+                    </w:rPr>
+                    <m:t>plung</m:t>
                   </m:r>
                 </m:sub>
               </m:sSub>
@@ -5997,6 +6003,230 @@
                 <w:rPr>
                   <w:rFonts w:ascii="Cambria Math" w:hAnsi="Cambria Math"/>
                 </w:rPr>
+                <m:t>γ</m:t>
+              </m:r>
+            </m:e>
+            <m:sub>
+              <m:r>
+                <w:rPr>
+                  <w:rFonts w:ascii="Cambria Math" w:hAnsi="Cambria Math"/>
+                </w:rPr>
+                <m:t>xy</m:t>
+              </m:r>
+            </m:sub>
+          </m:sSub>
+          <m:r>
+            <w:rPr>
+              <w:rFonts w:ascii="Cambria Math" w:hAnsi="Cambria Math"/>
+            </w:rPr>
+            <m:t>=</m:t>
+          </m:r>
+          <m:d>
+            <m:dPr>
+              <m:begChr m:val="{"/>
+              <m:endChr m:val=""/>
+              <m:ctrlPr>
+                <w:rPr>
+                  <w:rFonts w:ascii="Cambria Math" w:hAnsi="Cambria Math"/>
+                  <w:i/>
+                </w:rPr>
+              </m:ctrlPr>
+            </m:dPr>
+            <m:e>
+              <m:eqArr>
+                <m:eqArrPr>
+                  <m:ctrlPr>
+                    <w:rPr>
+                      <w:rFonts w:ascii="Cambria Math" w:hAnsi="Cambria Math"/>
+                      <w:i/>
+                    </w:rPr>
+                  </m:ctrlPr>
+                </m:eqArrPr>
+                <m:e>
+                  <m:r>
+                    <w:rPr>
+                      <w:rFonts w:ascii="Cambria Math" w:hAnsi="Cambria Math"/>
+                    </w:rPr>
+                    <m:t>sign</m:t>
+                  </m:r>
+                  <m:d>
+                    <m:dPr>
+                      <m:ctrlPr>
+                        <w:rPr>
+                          <w:rFonts w:ascii="Cambria Math" w:hAnsi="Cambria Math"/>
+                          <w:i/>
+                        </w:rPr>
+                      </m:ctrlPr>
+                    </m:dPr>
+                    <m:e>
+                      <m:r>
+                        <w:rPr>
+                          <w:rFonts w:ascii="Cambria Math" w:hAnsi="Cambria Math"/>
+                        </w:rPr>
+                        <m:t>∆y</m:t>
+                      </m:r>
+                    </m:e>
+                  </m:d>
+                  <m:r>
+                    <w:rPr>
+                      <w:rFonts w:ascii="Cambria Math" w:hAnsi="Cambria Math"/>
+                    </w:rPr>
+                    <m:t>*</m:t>
+                  </m:r>
+                  <m:f>
+                    <m:fPr>
+                      <m:ctrlPr>
+                        <w:rPr>
+                          <w:rFonts w:ascii="Cambria Math" w:hAnsi="Cambria Math"/>
+                          <w:i/>
+                        </w:rPr>
+                      </m:ctrlPr>
+                    </m:fPr>
+                    <m:num>
+                      <m:r>
+                        <w:rPr>
+                          <w:rFonts w:ascii="Cambria Math" w:hAnsi="Cambria Math"/>
+                        </w:rPr>
+                        <m:t>π</m:t>
+                      </m:r>
+                    </m:num>
+                    <m:den>
+                      <m:r>
+                        <w:rPr>
+                          <w:rFonts w:ascii="Cambria Math" w:hAnsi="Cambria Math"/>
+                        </w:rPr>
+                        <m:t>2</m:t>
+                      </m:r>
+                    </m:den>
+                  </m:f>
+                  <m:r>
+                    <w:rPr>
+                      <w:rFonts w:ascii="Cambria Math" w:hAnsi="Cambria Math"/>
+                    </w:rPr>
+                    <m:t xml:space="preserve">           ∆x=0</m:t>
+                  </m:r>
+                </m:e>
+                <m:e>
+                  <m:r>
+                    <w:rPr>
+                      <w:rFonts w:ascii="Cambria Math" w:hAnsi="Cambria Math"/>
+                    </w:rPr>
+                    <m:t>π                ∆y=0∧∆x&lt;0</m:t>
+                  </m:r>
+                </m:e>
+                <m:e>
+                  <m:func>
+                    <m:funcPr>
+                      <m:ctrlPr>
+                        <w:rPr>
+                          <w:rFonts w:ascii="Cambria Math" w:hAnsi="Cambria Math"/>
+                          <w:i/>
+                        </w:rPr>
+                      </m:ctrlPr>
+                    </m:funcPr>
+                    <m:fName>
+                      <m:sSup>
+                        <m:sSupPr>
+                          <m:ctrlPr>
+                            <w:rPr>
+                              <w:rFonts w:ascii="Cambria Math" w:hAnsi="Cambria Math"/>
+                            </w:rPr>
+                          </m:ctrlPr>
+                        </m:sSupPr>
+                        <m:e>
+                          <m:r>
+                            <m:rPr>
+                              <m:sty m:val="p"/>
+                            </m:rPr>
+                            <w:rPr>
+                              <w:rFonts w:ascii="Cambria Math" w:hAnsi="Cambria Math"/>
+                            </w:rPr>
+                            <m:t>tan</m:t>
+                          </m:r>
+                        </m:e>
+                        <m:sup>
+                          <m:r>
+                            <m:rPr>
+                              <m:sty m:val="p"/>
+                            </m:rPr>
+                            <w:rPr>
+                              <w:rFonts w:ascii="Cambria Math" w:hAnsi="Cambria Math"/>
+                            </w:rPr>
+                            <m:t>-1</m:t>
+                          </m:r>
+                        </m:sup>
+                      </m:sSup>
+                    </m:fName>
+                    <m:e>
+                      <m:d>
+                        <m:dPr>
+                          <m:ctrlPr>
+                            <w:rPr>
+                              <w:rFonts w:ascii="Cambria Math" w:hAnsi="Cambria Math"/>
+                              <w:i/>
+                            </w:rPr>
+                          </m:ctrlPr>
+                        </m:dPr>
+                        <m:e>
+                          <m:f>
+                            <m:fPr>
+                              <m:ctrlPr>
+                                <w:rPr>
+                                  <w:rFonts w:ascii="Cambria Math" w:hAnsi="Cambria Math"/>
+                                  <w:i/>
+                                </w:rPr>
+                              </m:ctrlPr>
+                            </m:fPr>
+                            <m:num>
+                              <m:r>
+                                <w:rPr>
+                                  <w:rFonts w:ascii="Cambria Math" w:hAnsi="Cambria Math"/>
+                                </w:rPr>
+                                <m:t>Δy</m:t>
+                              </m:r>
+                            </m:num>
+                            <m:den>
+                              <m:r>
+                                <w:rPr>
+                                  <w:rFonts w:ascii="Cambria Math" w:hAnsi="Cambria Math"/>
+                                </w:rPr>
+                                <m:t>Δx</m:t>
+                              </m:r>
+                            </m:den>
+                          </m:f>
+                        </m:e>
+                      </m:d>
+                    </m:e>
+                  </m:func>
+                </m:e>
+              </m:eqArr>
+            </m:e>
+          </m:d>
+        </m:oMath>
+      </m:oMathPara>
+    </w:p>
+    <w:p>
+      <w:pPr>
+        <w:rPr>
+          <w:rFonts w:eastAsiaTheme="minorEastAsia"/>
+        </w:rPr>
+      </w:pPr>
+      <m:oMathPara>
+        <m:oMath>
+          <m:sSub>
+            <m:sSubPr>
+              <m:ctrlPr>
+                <w:rPr>
+                  <w:rFonts w:ascii="Cambria Math" w:hAnsi="Cambria Math"/>
+                  <w:i/>
+                </w:rPr>
+              </m:ctrlPr>
+            </m:sSubPr>
+            <m:e>
+              <m:r>
+                <w:rPr>
+                  <w:rFonts w:ascii="Cambria Math" w:hAnsi="Cambria Math"/>
+                </w:rPr>
                 <m:t>β</m:t>
               </m:r>
             </m:e>
@@ -6047,79 +6277,32 @@
             </w:rPr>
             <m:t>-</m:t>
           </m:r>
-          <m:d>
-            <m:dPr>
+          <m:sSub>
+            <m:sSubPr>
               <m:ctrlPr>
                 <w:rPr>
                   <w:rFonts w:ascii="Cambria Math" w:hAnsi="Cambria Math"/>
                   <w:i/>
                 </w:rPr>
               </m:ctrlPr>
-            </m:dPr>
+            </m:sSubPr>
             <m:e>
-              <m:func>
-                <m:funcPr>
-                  <m:ctrlPr>
-                    <w:rPr>
-                      <w:rFonts w:ascii="Cambria Math" w:hAnsi="Cambria Math"/>
-                      <w:i/>
-                    </w:rPr>
-                  </m:ctrlPr>
-                </m:funcPr>
-                <m:fName>
-                  <m:r>
-                    <m:rPr>
-                      <m:sty m:val="p"/>
-                    </m:rPr>
-                    <w:rPr>
-                      <w:rFonts w:ascii="Cambria Math" w:hAnsi="Cambria Math"/>
-                    </w:rPr>
-                    <m:t>tan</m:t>
-                  </m:r>
-                </m:fName>
-                <m:e>
-                  <m:d>
-                    <m:dPr>
-                      <m:ctrlPr>
-                        <w:rPr>
-                          <w:rFonts w:ascii="Cambria Math" w:hAnsi="Cambria Math"/>
-                          <w:i/>
-                        </w:rPr>
-                      </m:ctrlPr>
-                    </m:dPr>
-                    <m:e>
-                      <m:f>
-                        <m:fPr>
-                          <m:ctrlPr>
-                            <w:rPr>
-                              <w:rFonts w:ascii="Cambria Math" w:hAnsi="Cambria Math"/>
-                              <w:i/>
-                            </w:rPr>
-                          </m:ctrlPr>
-                        </m:fPr>
-                        <m:num>
-                          <m:r>
-                            <w:rPr>
-                              <w:rFonts w:ascii="Cambria Math" w:hAnsi="Cambria Math"/>
-                            </w:rPr>
-                            <m:t>Δy</m:t>
-                          </m:r>
-                        </m:num>
-                        <m:den>
-                          <m:r>
-                            <w:rPr>
-                              <w:rFonts w:ascii="Cambria Math" w:hAnsi="Cambria Math"/>
-                            </w:rPr>
-                            <m:t>Δx</m:t>
-                          </m:r>
-                        </m:den>
-                      </m:f>
-                    </m:e>
-                  </m:d>
-                </m:e>
-              </m:func>
+              <m:r>
+                <w:rPr>
+                  <w:rFonts w:ascii="Cambria Math" w:hAnsi="Cambria Math"/>
+                </w:rPr>
+                <m:t>γ</m:t>
+              </m:r>
             </m:e>
-          </m:d>
+            <m:sub>
+              <m:r>
+                <w:rPr>
+                  <w:rFonts w:ascii="Cambria Math" w:hAnsi="Cambria Math"/>
+                </w:rPr>
+                <m:t>xy</m:t>
+              </m:r>
+            </m:sub>
+          </m:sSub>
         </m:oMath>
       </m:oMathPara>
     </w:p>
@@ -6433,6 +6616,2624 @@
         <w:rPr>
           <w:rFonts w:eastAsiaTheme="minorEastAsia"/>
         </w:rPr>
+        <w:t>Die Fälle:</w:t>
+      </w:r>
+    </w:p>
+    <w:p>
+      <w:pPr>
+        <w:rPr>
+          <w:rFonts w:eastAsiaTheme="minorEastAsia"/>
+        </w:rPr>
+      </w:pPr>
+      <m:oMathPara>
+        <m:oMath>
+          <m:sSub>
+            <m:sSubPr>
+              <m:ctrlPr>
+                <w:rPr>
+                  <w:rFonts w:ascii="Cambria Math" w:eastAsiaTheme="minorEastAsia" w:hAnsi="Cambria Math"/>
+                  <w:i/>
+                </w:rPr>
+              </m:ctrlPr>
+            </m:sSubPr>
+            <m:e>
+              <m:r>
+                <w:rPr>
+                  <w:rFonts w:ascii="Cambria Math" w:eastAsiaTheme="minorEastAsia" w:hAnsi="Cambria Math"/>
+                </w:rPr>
+                <m:t>s</m:t>
+              </m:r>
+            </m:e>
+            <m:sub>
+              <m:r>
+                <w:rPr>
+                  <w:rFonts w:ascii="Cambria Math" w:eastAsiaTheme="minorEastAsia" w:hAnsi="Cambria Math"/>
+                </w:rPr>
+                <m:t>n</m:t>
+              </m:r>
+            </m:sub>
+          </m:sSub>
+          <m:r>
+            <w:rPr>
+              <w:rFonts w:ascii="Cambria Math" w:eastAsiaTheme="minorEastAsia" w:hAnsi="Cambria Math"/>
+            </w:rPr>
+            <m:t>=0</m:t>
+          </m:r>
+        </m:oMath>
+      </m:oMathPara>
+    </w:p>
+    <w:p>
+      <w:pPr>
+        <w:rPr>
+          <w:rFonts w:eastAsiaTheme="minorEastAsia"/>
+        </w:rPr>
+      </w:pPr>
+      <w:r>
+        <w:rPr>
+          <w:rFonts w:eastAsiaTheme="minorEastAsia"/>
+        </w:rPr>
+        <w:lastRenderedPageBreak/>
+        <w:t>Keine Bewegung deshalb wird hier abgebrochen</w:t>
+      </w:r>
+    </w:p>
+    <w:p>
+      <w:pPr>
+        <w:rPr>
+          <w:rFonts w:eastAsiaTheme="minorEastAsia"/>
+        </w:rPr>
+      </w:pPr>
+      <m:oMathPara>
+        <m:oMath>
+          <m:sSub>
+            <m:sSubPr>
+              <m:ctrlPr>
+                <w:rPr>
+                  <w:rFonts w:ascii="Cambria Math" w:eastAsiaTheme="minorEastAsia" w:hAnsi="Cambria Math"/>
+                  <w:i/>
+                </w:rPr>
+              </m:ctrlPr>
+            </m:sSubPr>
+            <m:e>
+              <m:r>
+                <w:rPr>
+                  <w:rFonts w:ascii="Cambria Math" w:eastAsiaTheme="minorEastAsia" w:hAnsi="Cambria Math"/>
+                </w:rPr>
+                <m:t>β</m:t>
+              </m:r>
+            </m:e>
+            <m:sub>
+              <m:r>
+                <w:rPr>
+                  <w:rFonts w:ascii="Cambria Math" w:eastAsiaTheme="minorEastAsia" w:hAnsi="Cambria Math"/>
+                </w:rPr>
+                <m:t>gerade</m:t>
+              </m:r>
+            </m:sub>
+          </m:sSub>
+          <m:r>
+            <w:rPr>
+              <w:rFonts w:ascii="Cambria Math" w:eastAsiaTheme="minorEastAsia" w:hAnsi="Cambria Math"/>
+            </w:rPr>
+            <m:t>&lt;</m:t>
+          </m:r>
+          <m:f>
+            <m:fPr>
+              <m:ctrlPr>
+                <w:rPr>
+                  <w:rFonts w:ascii="Cambria Math" w:eastAsiaTheme="minorEastAsia" w:hAnsi="Cambria Math"/>
+                  <w:i/>
+                </w:rPr>
+              </m:ctrlPr>
+            </m:fPr>
+            <m:num>
+              <m:r>
+                <w:rPr>
+                  <w:rFonts w:ascii="Cambria Math" w:eastAsiaTheme="minorEastAsia" w:hAnsi="Cambria Math"/>
+                </w:rPr>
+                <m:t>π</m:t>
+              </m:r>
+            </m:num>
+            <m:den>
+              <m:r>
+                <w:rPr>
+                  <w:rFonts w:ascii="Cambria Math" w:eastAsiaTheme="minorEastAsia" w:hAnsi="Cambria Math"/>
+                </w:rPr>
+                <m:t>2</m:t>
+              </m:r>
+            </m:den>
+          </m:f>
+        </m:oMath>
+      </m:oMathPara>
+    </w:p>
+    <w:p>
+      <w:pPr>
+        <w:rPr>
+          <w:rFonts w:eastAsiaTheme="minorEastAsia"/>
+        </w:rPr>
+      </w:pPr>
+      <w:r>
+        <w:rPr>
+          <w:rFonts w:eastAsiaTheme="minorEastAsia"/>
+        </w:rPr>
+        <w:t xml:space="preserve">Wenn </w:t>
+      </w:r>
+      <m:oMath>
+        <m:sSub>
+          <m:sSubPr>
+            <m:ctrlPr>
+              <w:rPr>
+                <w:rFonts w:ascii="Cambria Math" w:eastAsiaTheme="minorEastAsia" w:hAnsi="Cambria Math"/>
+                <w:i/>
+              </w:rPr>
+            </m:ctrlPr>
+          </m:sSubPr>
+          <m:e>
+            <m:r>
+              <w:rPr>
+                <w:rFonts w:ascii="Cambria Math" w:eastAsiaTheme="minorEastAsia" w:hAnsi="Cambria Math"/>
+              </w:rPr>
+              <m:t>β</m:t>
+            </m:r>
+          </m:e>
+          <m:sub>
+            <m:r>
+              <w:rPr>
+                <w:rFonts w:ascii="Cambria Math" w:eastAsiaTheme="minorEastAsia" w:hAnsi="Cambria Math"/>
+              </w:rPr>
+              <m:t>gerade</m:t>
+            </m:r>
+          </m:sub>
+        </m:sSub>
+        <m:r>
+          <w:rPr>
+            <w:rFonts w:ascii="Cambria Math" w:eastAsiaTheme="minorEastAsia" w:hAnsi="Cambria Math"/>
+          </w:rPr>
+          <m:t>&lt;90°</m:t>
+        </m:r>
+      </m:oMath>
+      <w:r>
+        <w:rPr>
+          <w:rFonts w:eastAsiaTheme="minorEastAsia"/>
+        </w:rPr>
+        <w:t xml:space="preserve"> ist muss man wieder zwei Fälle unterscheiden (und mit dem 3. Fall spart man Rechenzeit)</w:t>
+      </w:r>
+    </w:p>
+    <w:p>
+      <w:pPr>
+        <w:rPr>
+          <w:rFonts w:eastAsiaTheme="minorEastAsia"/>
+        </w:rPr>
+      </w:pPr>
+      <w:r>
+        <w:rPr>
+          <w:rFonts w:eastAsiaTheme="minorEastAsia"/>
+        </w:rPr>
+        <w:t>Case 1</w:t>
+      </w:r>
+    </w:p>
+    <w:p>
+      <w:pPr>
+        <w:rPr>
+          <w:rFonts w:eastAsiaTheme="minorEastAsia"/>
+        </w:rPr>
+      </w:pPr>
+      <m:oMathPara>
+        <m:oMath>
+          <m:f>
+            <m:fPr>
+              <m:ctrlPr>
+                <w:rPr>
+                  <w:rFonts w:ascii="Cambria Math" w:eastAsiaTheme="minorEastAsia" w:hAnsi="Cambria Math"/>
+                  <w:i/>
+                </w:rPr>
+              </m:ctrlPr>
+            </m:fPr>
+            <m:num>
+              <m:sSub>
+                <m:sSubPr>
+                  <m:ctrlPr>
+                    <w:rPr>
+                      <w:rFonts w:ascii="Cambria Math" w:eastAsiaTheme="minorEastAsia" w:hAnsi="Cambria Math"/>
+                      <w:i/>
+                    </w:rPr>
+                  </m:ctrlPr>
+                </m:sSubPr>
+                <m:e>
+                  <m:r>
+                    <w:rPr>
+                      <w:rFonts w:ascii="Cambria Math" w:eastAsiaTheme="minorEastAsia" w:hAnsi="Cambria Math"/>
+                    </w:rPr>
+                    <m:t>s</m:t>
+                  </m:r>
+                </m:e>
+                <m:sub>
+                  <m:r>
+                    <w:rPr>
+                      <w:rFonts w:ascii="Cambria Math" w:eastAsiaTheme="minorEastAsia" w:hAnsi="Cambria Math"/>
+                    </w:rPr>
+                    <m:t>n</m:t>
+                  </m:r>
+                </m:sub>
+              </m:sSub>
+            </m:num>
+            <m:den>
+              <m:r>
+                <w:rPr>
+                  <w:rFonts w:ascii="Cambria Math" w:eastAsiaTheme="minorEastAsia" w:hAnsi="Cambria Math"/>
+                </w:rPr>
+                <m:t>2</m:t>
+              </m:r>
+            </m:den>
+          </m:f>
+          <m:r>
+            <w:rPr>
+              <w:rFonts w:ascii="Cambria Math" w:eastAsiaTheme="minorEastAsia" w:hAnsi="Cambria Math"/>
+            </w:rPr>
+            <m:t>&lt;</m:t>
+          </m:r>
+          <m:sSub>
+            <m:sSubPr>
+              <m:ctrlPr>
+                <w:rPr>
+                  <w:rFonts w:ascii="Cambria Math" w:eastAsiaTheme="minorEastAsia" w:hAnsi="Cambria Math"/>
+                  <w:i/>
+                </w:rPr>
+              </m:ctrlPr>
+            </m:sSubPr>
+            <m:e>
+              <m:r>
+                <w:rPr>
+                  <w:rFonts w:ascii="Cambria Math" w:eastAsiaTheme="minorEastAsia" w:hAnsi="Cambria Math"/>
+                </w:rPr>
+                <m:t>s</m:t>
+              </m:r>
+            </m:e>
+            <m:sub>
+              <m:r>
+                <w:rPr>
+                  <w:rFonts w:ascii="Cambria Math" w:eastAsiaTheme="minorEastAsia" w:hAnsi="Cambria Math"/>
+                </w:rPr>
+                <m:t>kur</m:t>
+              </m:r>
+              <m:sSub>
+                <m:sSubPr>
+                  <m:ctrlPr>
+                    <w:rPr>
+                      <w:rFonts w:ascii="Cambria Math" w:eastAsiaTheme="minorEastAsia" w:hAnsi="Cambria Math"/>
+                      <w:i/>
+                    </w:rPr>
+                  </m:ctrlPr>
+                </m:sSubPr>
+                <m:e>
+                  <m:r>
+                    <w:rPr>
+                      <w:rFonts w:ascii="Cambria Math" w:eastAsiaTheme="minorEastAsia" w:hAnsi="Cambria Math"/>
+                    </w:rPr>
+                    <m:t>z</m:t>
+                  </m:r>
+                </m:e>
+                <m:sub>
+                  <m:r>
+                    <w:rPr>
+                      <w:rFonts w:ascii="Cambria Math" w:eastAsiaTheme="minorEastAsia" w:hAnsi="Cambria Math"/>
+                    </w:rPr>
+                    <m:t>n</m:t>
+                  </m:r>
+                </m:sub>
+              </m:sSub>
+            </m:sub>
+          </m:sSub>
+        </m:oMath>
+      </m:oMathPara>
+    </w:p>
+    <w:p>
+      <w:pPr>
+        <w:rPr>
+          <w:rFonts w:eastAsiaTheme="minorEastAsia"/>
+        </w:rPr>
+      </w:pPr>
+      <m:oMathPara>
+        <m:oMath>
+          <m:r>
+            <w:rPr>
+              <w:rFonts w:ascii="Cambria Math" w:eastAsiaTheme="minorEastAsia" w:hAnsi="Cambria Math"/>
+            </w:rPr>
+            <m:t>h=</m:t>
+          </m:r>
+          <m:func>
+            <m:funcPr>
+              <m:ctrlPr>
+                <w:rPr>
+                  <w:rFonts w:ascii="Cambria Math" w:eastAsiaTheme="minorEastAsia" w:hAnsi="Cambria Math"/>
+                </w:rPr>
+              </m:ctrlPr>
+            </m:funcPr>
+            <m:fName>
+              <m:r>
+                <m:rPr>
+                  <m:sty m:val="p"/>
+                </m:rPr>
+                <w:rPr>
+                  <w:rFonts w:ascii="Cambria Math" w:eastAsiaTheme="minorEastAsia" w:hAnsi="Cambria Math"/>
+                </w:rPr>
+                <m:t>sin</m:t>
+              </m:r>
+            </m:fName>
+            <m:e>
+              <m:d>
+                <m:dPr>
+                  <m:ctrlPr>
+                    <w:rPr>
+                      <w:rFonts w:ascii="Cambria Math" w:eastAsiaTheme="minorEastAsia" w:hAnsi="Cambria Math"/>
+                      <w:i/>
+                    </w:rPr>
+                  </m:ctrlPr>
+                </m:dPr>
+                <m:e>
+                  <m:sSub>
+                    <m:sSubPr>
+                      <m:ctrlPr>
+                        <w:rPr>
+                          <w:rFonts w:ascii="Cambria Math" w:eastAsiaTheme="minorEastAsia" w:hAnsi="Cambria Math"/>
+                          <w:i/>
+                        </w:rPr>
+                      </m:ctrlPr>
+                    </m:sSubPr>
+                    <m:e>
+                      <m:r>
+                        <w:rPr>
+                          <w:rFonts w:ascii="Cambria Math" w:eastAsiaTheme="minorEastAsia" w:hAnsi="Cambria Math"/>
+                        </w:rPr>
+                        <m:t>β</m:t>
+                      </m:r>
+                    </m:e>
+                    <m:sub>
+                      <m:r>
+                        <w:rPr>
+                          <w:rFonts w:ascii="Cambria Math" w:eastAsiaTheme="minorEastAsia" w:hAnsi="Cambria Math"/>
+                        </w:rPr>
+                        <m:t>gerad</m:t>
+                      </m:r>
+                      <m:sSub>
+                        <m:sSubPr>
+                          <m:ctrlPr>
+                            <w:rPr>
+                              <w:rFonts w:ascii="Cambria Math" w:eastAsiaTheme="minorEastAsia" w:hAnsi="Cambria Math"/>
+                              <w:i/>
+                            </w:rPr>
+                          </m:ctrlPr>
+                        </m:sSubPr>
+                        <m:e>
+                          <m:r>
+                            <w:rPr>
+                              <w:rFonts w:ascii="Cambria Math" w:eastAsiaTheme="minorEastAsia" w:hAnsi="Cambria Math"/>
+                            </w:rPr>
+                            <m:t>e</m:t>
+                          </m:r>
+                        </m:e>
+                        <m:sub>
+                          <m:r>
+                            <w:rPr>
+                              <w:rFonts w:ascii="Cambria Math" w:eastAsiaTheme="minorEastAsia" w:hAnsi="Cambria Math"/>
+                            </w:rPr>
+                            <m:t>n</m:t>
+                          </m:r>
+                        </m:sub>
+                      </m:sSub>
+                    </m:sub>
+                  </m:sSub>
+                </m:e>
+              </m:d>
+              <m:ctrlPr>
+                <w:rPr>
+                  <w:rFonts w:ascii="Cambria Math" w:eastAsiaTheme="minorEastAsia" w:hAnsi="Cambria Math"/>
+                  <w:i/>
+                </w:rPr>
+              </m:ctrlPr>
+            </m:e>
+          </m:func>
+          <m:r>
+            <w:rPr>
+              <w:rFonts w:ascii="Cambria Math" w:eastAsiaTheme="minorEastAsia" w:hAnsi="Cambria Math"/>
+            </w:rPr>
+            <m:t>*</m:t>
+          </m:r>
+          <m:sSub>
+            <m:sSubPr>
+              <m:ctrlPr>
+                <w:rPr>
+                  <w:rFonts w:ascii="Cambria Math" w:eastAsiaTheme="minorEastAsia" w:hAnsi="Cambria Math"/>
+                  <w:i/>
+                </w:rPr>
+              </m:ctrlPr>
+            </m:sSubPr>
+            <m:e>
+              <m:r>
+                <w:rPr>
+                  <w:rFonts w:ascii="Cambria Math" w:eastAsiaTheme="minorEastAsia" w:hAnsi="Cambria Math"/>
+                </w:rPr>
+                <m:t>s</m:t>
+              </m:r>
+            </m:e>
+            <m:sub>
+              <m:r>
+                <w:rPr>
+                  <w:rFonts w:ascii="Cambria Math" w:eastAsiaTheme="minorEastAsia" w:hAnsi="Cambria Math"/>
+                </w:rPr>
+                <m:t>n</m:t>
+              </m:r>
+            </m:sub>
+          </m:sSub>
+        </m:oMath>
+      </m:oMathPara>
+    </w:p>
+    <w:p>
+      <w:pPr>
+        <w:rPr>
+          <w:rFonts w:eastAsiaTheme="minorEastAsia"/>
+        </w:rPr>
+      </w:pPr>
+      <m:oMathPara>
+        <m:oMath>
+          <m:sSub>
+            <m:sSubPr>
+              <m:ctrlPr>
+                <w:rPr>
+                  <w:rFonts w:ascii="Cambria Math" w:eastAsiaTheme="minorEastAsia" w:hAnsi="Cambria Math"/>
+                  <w:i/>
+                </w:rPr>
+              </m:ctrlPr>
+            </m:sSubPr>
+            <m:e>
+              <m:r>
+                <w:rPr>
+                  <w:rFonts w:ascii="Cambria Math" w:eastAsiaTheme="minorEastAsia" w:hAnsi="Cambria Math"/>
+                </w:rPr>
+                <m:t>β</m:t>
+              </m:r>
+            </m:e>
+            <m:sub>
+              <m:r>
+                <w:rPr>
+                  <w:rFonts w:ascii="Cambria Math" w:eastAsiaTheme="minorEastAsia" w:hAnsi="Cambria Math"/>
+                </w:rPr>
+                <m:t>gerad</m:t>
+              </m:r>
+              <m:sSub>
+                <m:sSubPr>
+                  <m:ctrlPr>
+                    <w:rPr>
+                      <w:rFonts w:ascii="Cambria Math" w:eastAsiaTheme="minorEastAsia" w:hAnsi="Cambria Math"/>
+                      <w:i/>
+                    </w:rPr>
+                  </m:ctrlPr>
+                </m:sSubPr>
+                <m:e>
+                  <m:r>
+                    <w:rPr>
+                      <w:rFonts w:ascii="Cambria Math" w:eastAsiaTheme="minorEastAsia" w:hAnsi="Cambria Math"/>
+                    </w:rPr>
+                    <m:t>e</m:t>
+                  </m:r>
+                </m:e>
+                <m:sub>
+                  <m:r>
+                    <w:rPr>
+                      <w:rFonts w:ascii="Cambria Math" w:eastAsiaTheme="minorEastAsia" w:hAnsi="Cambria Math"/>
+                    </w:rPr>
+                    <m:t>n+1</m:t>
+                  </m:r>
+                </m:sub>
+              </m:sSub>
+            </m:sub>
+          </m:sSub>
+          <m:r>
+            <w:rPr>
+              <w:rFonts w:ascii="Cambria Math" w:eastAsiaTheme="minorEastAsia" w:hAnsi="Cambria Math"/>
+            </w:rPr>
+            <m:t>=</m:t>
+          </m:r>
+          <m:sSub>
+            <m:sSubPr>
+              <m:ctrlPr>
+                <w:rPr>
+                  <w:rFonts w:ascii="Cambria Math" w:eastAsiaTheme="minorEastAsia" w:hAnsi="Cambria Math"/>
+                  <w:i/>
+                </w:rPr>
+              </m:ctrlPr>
+            </m:sSubPr>
+            <m:e>
+              <m:r>
+                <w:rPr>
+                  <w:rFonts w:ascii="Cambria Math" w:eastAsiaTheme="minorEastAsia" w:hAnsi="Cambria Math"/>
+                </w:rPr>
+                <m:t>β</m:t>
+              </m:r>
+            </m:e>
+            <m:sub>
+              <m:r>
+                <w:rPr>
+                  <w:rFonts w:ascii="Cambria Math" w:eastAsiaTheme="minorEastAsia" w:hAnsi="Cambria Math"/>
+                </w:rPr>
+                <m:t>gerad</m:t>
+              </m:r>
+              <m:sSub>
+                <m:sSubPr>
+                  <m:ctrlPr>
+                    <w:rPr>
+                      <w:rFonts w:ascii="Cambria Math" w:eastAsiaTheme="minorEastAsia" w:hAnsi="Cambria Math"/>
+                      <w:i/>
+                    </w:rPr>
+                  </m:ctrlPr>
+                </m:sSubPr>
+                <m:e>
+                  <m:r>
+                    <w:rPr>
+                      <w:rFonts w:ascii="Cambria Math" w:eastAsiaTheme="minorEastAsia" w:hAnsi="Cambria Math"/>
+                    </w:rPr>
+                    <m:t>e</m:t>
+                  </m:r>
+                </m:e>
+                <m:sub>
+                  <m:r>
+                    <w:rPr>
+                      <w:rFonts w:ascii="Cambria Math" w:eastAsiaTheme="minorEastAsia" w:hAnsi="Cambria Math"/>
+                    </w:rPr>
+                    <m:t>n</m:t>
+                  </m:r>
+                </m:sub>
+              </m:sSub>
+            </m:sub>
+          </m:sSub>
+          <m:r>
+            <w:rPr>
+              <w:rFonts w:ascii="Cambria Math" w:eastAsiaTheme="minorEastAsia" w:hAnsi="Cambria Math"/>
+            </w:rPr>
+            <m:t>+</m:t>
+          </m:r>
+          <m:func>
+            <m:funcPr>
+              <m:ctrlPr>
+                <w:rPr>
+                  <w:rFonts w:ascii="Cambria Math" w:eastAsiaTheme="minorEastAsia" w:hAnsi="Cambria Math"/>
+                  <w:i/>
+                </w:rPr>
+              </m:ctrlPr>
+            </m:funcPr>
+            <m:fName>
+              <m:sSup>
+                <m:sSupPr>
+                  <m:ctrlPr>
+                    <w:rPr>
+                      <w:rFonts w:ascii="Cambria Math" w:eastAsiaTheme="minorEastAsia" w:hAnsi="Cambria Math"/>
+                      <w:i/>
+                    </w:rPr>
+                  </m:ctrlPr>
+                </m:sSupPr>
+                <m:e>
+                  <m:r>
+                    <m:rPr>
+                      <m:sty m:val="p"/>
+                    </m:rPr>
+                    <w:rPr>
+                      <w:rFonts w:ascii="Cambria Math" w:eastAsiaTheme="minorEastAsia" w:hAnsi="Cambria Math"/>
+                    </w:rPr>
+                    <m:t>cos</m:t>
+                  </m:r>
+                  <m:ctrlPr>
+                    <w:rPr>
+                      <w:rFonts w:ascii="Cambria Math" w:eastAsiaTheme="minorEastAsia" w:hAnsi="Cambria Math"/>
+                    </w:rPr>
+                  </m:ctrlPr>
+                </m:e>
+                <m:sup>
+                  <m:r>
+                    <w:rPr>
+                      <w:rFonts w:ascii="Cambria Math" w:eastAsiaTheme="minorEastAsia" w:hAnsi="Cambria Math"/>
+                    </w:rPr>
+                    <m:t>-1</m:t>
+                  </m:r>
+                </m:sup>
+              </m:sSup>
+            </m:fName>
+            <m:e>
+              <m:d>
+                <m:dPr>
+                  <m:ctrlPr>
+                    <w:rPr>
+                      <w:rFonts w:ascii="Cambria Math" w:eastAsiaTheme="minorEastAsia" w:hAnsi="Cambria Math"/>
+                      <w:i/>
+                    </w:rPr>
+                  </m:ctrlPr>
+                </m:dPr>
+                <m:e>
+                  <m:f>
+                    <m:fPr>
+                      <m:ctrlPr>
+                        <w:rPr>
+                          <w:rFonts w:ascii="Cambria Math" w:eastAsiaTheme="minorEastAsia" w:hAnsi="Cambria Math"/>
+                          <w:i/>
+                        </w:rPr>
+                      </m:ctrlPr>
+                    </m:fPr>
+                    <m:num>
+                      <m:r>
+                        <w:rPr>
+                          <w:rFonts w:ascii="Cambria Math" w:eastAsiaTheme="minorEastAsia" w:hAnsi="Cambria Math"/>
+                        </w:rPr>
+                        <m:t>h</m:t>
+                      </m:r>
+                    </m:num>
+                    <m:den>
+                      <m:sSub>
+                        <m:sSubPr>
+                          <m:ctrlPr>
+                            <w:rPr>
+                              <w:rFonts w:ascii="Cambria Math" w:eastAsiaTheme="minorEastAsia" w:hAnsi="Cambria Math"/>
+                              <w:i/>
+                            </w:rPr>
+                          </m:ctrlPr>
+                        </m:sSubPr>
+                        <m:e>
+                          <m:r>
+                            <w:rPr>
+                              <w:rFonts w:ascii="Cambria Math" w:eastAsiaTheme="minorEastAsia" w:hAnsi="Cambria Math"/>
+                            </w:rPr>
+                            <m:t>L</m:t>
+                          </m:r>
+                        </m:e>
+                        <m:sub>
+                          <m:r>
+                            <w:rPr>
+                              <w:rFonts w:ascii="Cambria Math" w:eastAsiaTheme="minorEastAsia" w:hAnsi="Cambria Math"/>
+                            </w:rPr>
+                            <m:t>Deichsel</m:t>
+                          </m:r>
+                        </m:sub>
+                      </m:sSub>
+                    </m:den>
+                  </m:f>
+                </m:e>
+              </m:d>
+              <m:r>
+                <w:rPr>
+                  <w:rFonts w:ascii="Cambria Math" w:eastAsiaTheme="minorEastAsia" w:hAnsi="Cambria Math"/>
+                </w:rPr>
+                <m:t>-</m:t>
+              </m:r>
+              <m:f>
+                <m:fPr>
+                  <m:ctrlPr>
+                    <w:rPr>
+                      <w:rFonts w:ascii="Cambria Math" w:eastAsiaTheme="minorEastAsia" w:hAnsi="Cambria Math"/>
+                      <w:i/>
+                    </w:rPr>
+                  </m:ctrlPr>
+                </m:fPr>
+                <m:num>
+                  <m:r>
+                    <w:rPr>
+                      <w:rFonts w:ascii="Cambria Math" w:eastAsiaTheme="minorEastAsia" w:hAnsi="Cambria Math"/>
+                    </w:rPr>
+                    <m:t>π</m:t>
+                  </m:r>
+                </m:num>
+                <m:den>
+                  <m:r>
+                    <w:rPr>
+                      <w:rFonts w:ascii="Cambria Math" w:eastAsiaTheme="minorEastAsia" w:hAnsi="Cambria Math"/>
+                    </w:rPr>
+                    <m:t>2</m:t>
+                  </m:r>
+                </m:den>
+              </m:f>
+            </m:e>
+          </m:func>
+        </m:oMath>
+      </m:oMathPara>
+    </w:p>
+    <w:p>
+      <w:pPr>
+        <w:rPr>
+          <w:rFonts w:eastAsiaTheme="minorEastAsia"/>
+        </w:rPr>
+      </w:pPr>
+      <w:r>
+        <w:rPr>
+          <w:rFonts w:eastAsiaTheme="minorEastAsia"/>
+        </w:rPr>
+        <w:t>Case 2</w:t>
+      </w:r>
+    </w:p>
+    <w:p>
+      <w:pPr>
+        <w:rPr>
+          <w:rFonts w:eastAsiaTheme="minorEastAsia"/>
+        </w:rPr>
+      </w:pPr>
+      <m:oMathPara>
+        <m:oMath>
+          <m:f>
+            <m:fPr>
+              <m:ctrlPr>
+                <w:rPr>
+                  <w:rFonts w:ascii="Cambria Math" w:eastAsiaTheme="minorEastAsia" w:hAnsi="Cambria Math"/>
+                  <w:i/>
+                </w:rPr>
+              </m:ctrlPr>
+            </m:fPr>
+            <m:num>
+              <m:sSub>
+                <m:sSubPr>
+                  <m:ctrlPr>
+                    <w:rPr>
+                      <w:rFonts w:ascii="Cambria Math" w:eastAsiaTheme="minorEastAsia" w:hAnsi="Cambria Math"/>
+                      <w:i/>
+                    </w:rPr>
+                  </m:ctrlPr>
+                </m:sSubPr>
+                <m:e>
+                  <m:r>
+                    <w:rPr>
+                      <w:rFonts w:ascii="Cambria Math" w:eastAsiaTheme="minorEastAsia" w:hAnsi="Cambria Math"/>
+                    </w:rPr>
+                    <m:t>s</m:t>
+                  </m:r>
+                </m:e>
+                <m:sub>
+                  <m:r>
+                    <w:rPr>
+                      <w:rFonts w:ascii="Cambria Math" w:eastAsiaTheme="minorEastAsia" w:hAnsi="Cambria Math"/>
+                    </w:rPr>
+                    <m:t>n</m:t>
+                  </m:r>
+                </m:sub>
+              </m:sSub>
+            </m:num>
+            <m:den>
+              <m:r>
+                <w:rPr>
+                  <w:rFonts w:ascii="Cambria Math" w:eastAsiaTheme="minorEastAsia" w:hAnsi="Cambria Math"/>
+                </w:rPr>
+                <m:t>2</m:t>
+              </m:r>
+            </m:den>
+          </m:f>
+          <m:r>
+            <w:rPr>
+              <w:rFonts w:ascii="Cambria Math" w:eastAsiaTheme="minorEastAsia" w:hAnsi="Cambria Math"/>
+            </w:rPr>
+            <m:t>&gt;</m:t>
+          </m:r>
+          <m:sSub>
+            <m:sSubPr>
+              <m:ctrlPr>
+                <w:rPr>
+                  <w:rFonts w:ascii="Cambria Math" w:eastAsiaTheme="minorEastAsia" w:hAnsi="Cambria Math"/>
+                  <w:i/>
+                </w:rPr>
+              </m:ctrlPr>
+            </m:sSubPr>
+            <m:e>
+              <m:r>
+                <w:rPr>
+                  <w:rFonts w:ascii="Cambria Math" w:eastAsiaTheme="minorEastAsia" w:hAnsi="Cambria Math"/>
+                </w:rPr>
+                <m:t>s</m:t>
+              </m:r>
+            </m:e>
+            <m:sub>
+              <m:r>
+                <w:rPr>
+                  <w:rFonts w:ascii="Cambria Math" w:eastAsiaTheme="minorEastAsia" w:hAnsi="Cambria Math"/>
+                </w:rPr>
+                <m:t>kur</m:t>
+              </m:r>
+              <m:sSub>
+                <m:sSubPr>
+                  <m:ctrlPr>
+                    <w:rPr>
+                      <w:rFonts w:ascii="Cambria Math" w:eastAsiaTheme="minorEastAsia" w:hAnsi="Cambria Math"/>
+                      <w:i/>
+                    </w:rPr>
+                  </m:ctrlPr>
+                </m:sSubPr>
+                <m:e>
+                  <m:r>
+                    <w:rPr>
+                      <w:rFonts w:ascii="Cambria Math" w:eastAsiaTheme="minorEastAsia" w:hAnsi="Cambria Math"/>
+                    </w:rPr>
+                    <m:t>z</m:t>
+                  </m:r>
+                </m:e>
+                <m:sub>
+                  <m:r>
+                    <w:rPr>
+                      <w:rFonts w:ascii="Cambria Math" w:eastAsiaTheme="minorEastAsia" w:hAnsi="Cambria Math"/>
+                    </w:rPr>
+                    <m:t>n</m:t>
+                  </m:r>
+                </m:sub>
+              </m:sSub>
+            </m:sub>
+          </m:sSub>
+        </m:oMath>
+      </m:oMathPara>
+    </w:p>
+    <w:p>
+      <w:pPr>
+        <w:rPr>
+          <w:rFonts w:eastAsiaTheme="minorEastAsia"/>
+        </w:rPr>
+      </w:pPr>
+      <m:oMathPara>
+        <m:oMath>
+          <m:r>
+            <w:rPr>
+              <w:rFonts w:ascii="Cambria Math" w:eastAsiaTheme="minorEastAsia" w:hAnsi="Cambria Math"/>
+            </w:rPr>
+            <m:t>h=</m:t>
+          </m:r>
+          <m:func>
+            <m:funcPr>
+              <m:ctrlPr>
+                <w:rPr>
+                  <w:rFonts w:ascii="Cambria Math" w:eastAsiaTheme="minorEastAsia" w:hAnsi="Cambria Math"/>
+                </w:rPr>
+              </m:ctrlPr>
+            </m:funcPr>
+            <m:fName>
+              <m:r>
+                <m:rPr>
+                  <m:sty m:val="p"/>
+                </m:rPr>
+                <w:rPr>
+                  <w:rFonts w:ascii="Cambria Math" w:eastAsiaTheme="minorEastAsia" w:hAnsi="Cambria Math"/>
+                </w:rPr>
+                <m:t>sin</m:t>
+              </m:r>
+            </m:fName>
+            <m:e>
+              <m:d>
+                <m:dPr>
+                  <m:ctrlPr>
+                    <w:rPr>
+                      <w:rFonts w:ascii="Cambria Math" w:eastAsiaTheme="minorEastAsia" w:hAnsi="Cambria Math"/>
+                      <w:i/>
+                    </w:rPr>
+                  </m:ctrlPr>
+                </m:dPr>
+                <m:e>
+                  <m:sSub>
+                    <m:sSubPr>
+                      <m:ctrlPr>
+                        <w:rPr>
+                          <w:rFonts w:ascii="Cambria Math" w:eastAsiaTheme="minorEastAsia" w:hAnsi="Cambria Math"/>
+                          <w:i/>
+                        </w:rPr>
+                      </m:ctrlPr>
+                    </m:sSubPr>
+                    <m:e>
+                      <m:r>
+                        <w:rPr>
+                          <w:rFonts w:ascii="Cambria Math" w:eastAsiaTheme="minorEastAsia" w:hAnsi="Cambria Math"/>
+                        </w:rPr>
+                        <m:t>β</m:t>
+                      </m:r>
+                    </m:e>
+                    <m:sub>
+                      <m:r>
+                        <w:rPr>
+                          <w:rFonts w:ascii="Cambria Math" w:eastAsiaTheme="minorEastAsia" w:hAnsi="Cambria Math"/>
+                        </w:rPr>
+                        <m:t>gerad</m:t>
+                      </m:r>
+                      <m:sSub>
+                        <m:sSubPr>
+                          <m:ctrlPr>
+                            <w:rPr>
+                              <w:rFonts w:ascii="Cambria Math" w:eastAsiaTheme="minorEastAsia" w:hAnsi="Cambria Math"/>
+                              <w:i/>
+                            </w:rPr>
+                          </m:ctrlPr>
+                        </m:sSubPr>
+                        <m:e>
+                          <m:r>
+                            <w:rPr>
+                              <w:rFonts w:ascii="Cambria Math" w:eastAsiaTheme="minorEastAsia" w:hAnsi="Cambria Math"/>
+                            </w:rPr>
+                            <m:t>e</m:t>
+                          </m:r>
+                        </m:e>
+                        <m:sub>
+                          <m:r>
+                            <w:rPr>
+                              <w:rFonts w:ascii="Cambria Math" w:eastAsiaTheme="minorEastAsia" w:hAnsi="Cambria Math"/>
+                            </w:rPr>
+                            <m:t>n</m:t>
+                          </m:r>
+                        </m:sub>
+                      </m:sSub>
+                    </m:sub>
+                  </m:sSub>
+                </m:e>
+              </m:d>
+              <m:ctrlPr>
+                <w:rPr>
+                  <w:rFonts w:ascii="Cambria Math" w:eastAsiaTheme="minorEastAsia" w:hAnsi="Cambria Math"/>
+                  <w:i/>
+                </w:rPr>
+              </m:ctrlPr>
+            </m:e>
+          </m:func>
+          <m:r>
+            <w:rPr>
+              <w:rFonts w:ascii="Cambria Math" w:eastAsiaTheme="minorEastAsia" w:hAnsi="Cambria Math"/>
+            </w:rPr>
+            <m:t>*</m:t>
+          </m:r>
+          <m:sSub>
+            <m:sSubPr>
+              <m:ctrlPr>
+                <w:rPr>
+                  <w:rFonts w:ascii="Cambria Math" w:eastAsiaTheme="minorEastAsia" w:hAnsi="Cambria Math"/>
+                  <w:i/>
+                </w:rPr>
+              </m:ctrlPr>
+            </m:sSubPr>
+            <m:e>
+              <m:r>
+                <w:rPr>
+                  <w:rFonts w:ascii="Cambria Math" w:eastAsiaTheme="minorEastAsia" w:hAnsi="Cambria Math"/>
+                </w:rPr>
+                <m:t>L</m:t>
+              </m:r>
+            </m:e>
+            <m:sub>
+              <m:r>
+                <w:rPr>
+                  <w:rFonts w:ascii="Cambria Math" w:eastAsiaTheme="minorEastAsia" w:hAnsi="Cambria Math"/>
+                </w:rPr>
+                <m:t>Deichsel</m:t>
+              </m:r>
+            </m:sub>
+          </m:sSub>
+        </m:oMath>
+      </m:oMathPara>
+    </w:p>
+    <w:p>
+      <w:pPr>
+        <w:rPr>
+          <w:rFonts w:eastAsiaTheme="minorEastAsia"/>
+        </w:rPr>
+      </w:pPr>
+      <m:oMathPara>
+        <m:oMath>
+          <m:sSub>
+            <m:sSubPr>
+              <m:ctrlPr>
+                <w:rPr>
+                  <w:rFonts w:ascii="Cambria Math" w:eastAsiaTheme="minorEastAsia" w:hAnsi="Cambria Math"/>
+                  <w:i/>
+                </w:rPr>
+              </m:ctrlPr>
+            </m:sSubPr>
+            <m:e>
+              <m:r>
+                <w:rPr>
+                  <w:rFonts w:ascii="Cambria Math" w:eastAsiaTheme="minorEastAsia" w:hAnsi="Cambria Math"/>
+                </w:rPr>
+                <m:t>x</m:t>
+              </m:r>
+            </m:e>
+            <m:sub>
+              <m:r>
+                <w:rPr>
+                  <w:rFonts w:ascii="Cambria Math" w:eastAsiaTheme="minorEastAsia" w:hAnsi="Cambria Math"/>
+                </w:rPr>
+                <m:t>tempLen</m:t>
+              </m:r>
+            </m:sub>
+          </m:sSub>
+          <m:r>
+            <w:rPr>
+              <w:rFonts w:ascii="Cambria Math" w:eastAsiaTheme="minorEastAsia" w:hAnsi="Cambria Math"/>
+            </w:rPr>
+            <m:t>=</m:t>
+          </m:r>
+          <m:sSub>
+            <m:sSubPr>
+              <m:ctrlPr>
+                <w:rPr>
+                  <w:rFonts w:ascii="Cambria Math" w:eastAsiaTheme="minorEastAsia" w:hAnsi="Cambria Math"/>
+                  <w:i/>
+                </w:rPr>
+              </m:ctrlPr>
+            </m:sSubPr>
+            <m:e>
+              <m:r>
+                <w:rPr>
+                  <w:rFonts w:ascii="Cambria Math" w:eastAsiaTheme="minorEastAsia" w:hAnsi="Cambria Math"/>
+                </w:rPr>
+                <m:t>s</m:t>
+              </m:r>
+            </m:e>
+            <m:sub>
+              <m:r>
+                <w:rPr>
+                  <w:rFonts w:ascii="Cambria Math" w:eastAsiaTheme="minorEastAsia" w:hAnsi="Cambria Math"/>
+                </w:rPr>
+                <m:t>n</m:t>
+              </m:r>
+            </m:sub>
+          </m:sSub>
+          <m:r>
+            <w:rPr>
+              <w:rFonts w:ascii="Cambria Math" w:eastAsiaTheme="minorEastAsia" w:hAnsi="Cambria Math"/>
+            </w:rPr>
+            <m:t>-</m:t>
+          </m:r>
+          <m:sSub>
+            <m:sSubPr>
+              <m:ctrlPr>
+                <w:rPr>
+                  <w:rFonts w:ascii="Cambria Math" w:eastAsiaTheme="minorEastAsia" w:hAnsi="Cambria Math"/>
+                  <w:i/>
+                </w:rPr>
+              </m:ctrlPr>
+            </m:sSubPr>
+            <m:e>
+              <m:r>
+                <w:rPr>
+                  <w:rFonts w:ascii="Cambria Math" w:eastAsiaTheme="minorEastAsia" w:hAnsi="Cambria Math"/>
+                </w:rPr>
+                <m:t>s</m:t>
+              </m:r>
+            </m:e>
+            <m:sub>
+              <m:r>
+                <w:rPr>
+                  <w:rFonts w:ascii="Cambria Math" w:eastAsiaTheme="minorEastAsia" w:hAnsi="Cambria Math"/>
+                </w:rPr>
+                <m:t>kur</m:t>
+              </m:r>
+              <m:sSub>
+                <m:sSubPr>
+                  <m:ctrlPr>
+                    <w:rPr>
+                      <w:rFonts w:ascii="Cambria Math" w:eastAsiaTheme="minorEastAsia" w:hAnsi="Cambria Math"/>
+                      <w:i/>
+                    </w:rPr>
+                  </m:ctrlPr>
+                </m:sSubPr>
+                <m:e>
+                  <m:r>
+                    <w:rPr>
+                      <w:rFonts w:ascii="Cambria Math" w:eastAsiaTheme="minorEastAsia" w:hAnsi="Cambria Math"/>
+                    </w:rPr>
+                    <m:t>z</m:t>
+                  </m:r>
+                </m:e>
+                <m:sub>
+                  <m:r>
+                    <w:rPr>
+                      <w:rFonts w:ascii="Cambria Math" w:eastAsiaTheme="minorEastAsia" w:hAnsi="Cambria Math"/>
+                    </w:rPr>
+                    <m:t>n</m:t>
+                  </m:r>
+                </m:sub>
+              </m:sSub>
+            </m:sub>
+          </m:sSub>
+        </m:oMath>
+      </m:oMathPara>
+    </w:p>
+    <w:p>
+      <w:pPr>
+        <w:rPr>
+          <w:rFonts w:eastAsiaTheme="minorEastAsia"/>
+        </w:rPr>
+      </w:pPr>
+      <m:oMathPara>
+        <m:oMath>
+          <m:sSub>
+            <m:sSubPr>
+              <m:ctrlPr>
+                <w:rPr>
+                  <w:rFonts w:ascii="Cambria Math" w:eastAsiaTheme="minorEastAsia" w:hAnsi="Cambria Math"/>
+                  <w:i/>
+                </w:rPr>
+              </m:ctrlPr>
+            </m:sSubPr>
+            <m:e>
+              <m:r>
+                <w:rPr>
+                  <w:rFonts w:ascii="Cambria Math" w:eastAsiaTheme="minorEastAsia" w:hAnsi="Cambria Math"/>
+                </w:rPr>
+                <m:t>β</m:t>
+              </m:r>
+            </m:e>
+            <m:sub>
+              <m:r>
+                <w:rPr>
+                  <w:rFonts w:ascii="Cambria Math" w:eastAsiaTheme="minorEastAsia" w:hAnsi="Cambria Math"/>
+                </w:rPr>
+                <m:t>gerad</m:t>
+              </m:r>
+              <m:sSub>
+                <m:sSubPr>
+                  <m:ctrlPr>
+                    <w:rPr>
+                      <w:rFonts w:ascii="Cambria Math" w:eastAsiaTheme="minorEastAsia" w:hAnsi="Cambria Math"/>
+                      <w:i/>
+                    </w:rPr>
+                  </m:ctrlPr>
+                </m:sSubPr>
+                <m:e>
+                  <m:r>
+                    <w:rPr>
+                      <w:rFonts w:ascii="Cambria Math" w:eastAsiaTheme="minorEastAsia" w:hAnsi="Cambria Math"/>
+                    </w:rPr>
+                    <m:t>e</m:t>
+                  </m:r>
+                </m:e>
+                <m:sub>
+                  <m:r>
+                    <w:rPr>
+                      <w:rFonts w:ascii="Cambria Math" w:eastAsiaTheme="minorEastAsia" w:hAnsi="Cambria Math"/>
+                    </w:rPr>
+                    <m:t>n+1</m:t>
+                  </m:r>
+                </m:sub>
+              </m:sSub>
+            </m:sub>
+          </m:sSub>
+          <m:r>
+            <w:rPr>
+              <w:rFonts w:ascii="Cambria Math" w:eastAsiaTheme="minorEastAsia" w:hAnsi="Cambria Math"/>
+            </w:rPr>
+            <m:t>=</m:t>
+          </m:r>
+          <m:r>
+            <w:rPr>
+              <w:rFonts w:ascii="Cambria Math" w:eastAsiaTheme="minorEastAsia" w:hAnsi="Cambria Math"/>
+            </w:rPr>
+            <m:t xml:space="preserve"> </m:t>
+          </m:r>
+          <m:r>
+            <w:rPr>
+              <w:rFonts w:ascii="Cambria Math" w:eastAsiaTheme="minorEastAsia" w:hAnsi="Cambria Math"/>
+            </w:rPr>
+            <m:t>π-</m:t>
+          </m:r>
+          <m:func>
+            <m:funcPr>
+              <m:ctrlPr>
+                <w:rPr>
+                  <w:rFonts w:ascii="Cambria Math" w:eastAsiaTheme="minorEastAsia" w:hAnsi="Cambria Math"/>
+                  <w:i/>
+                </w:rPr>
+              </m:ctrlPr>
+            </m:funcPr>
+            <m:fName>
+              <m:sSup>
+                <m:sSupPr>
+                  <m:ctrlPr>
+                    <w:rPr>
+                      <w:rFonts w:ascii="Cambria Math" w:eastAsiaTheme="minorEastAsia" w:hAnsi="Cambria Math"/>
+                      <w:i/>
+                    </w:rPr>
+                  </m:ctrlPr>
+                </m:sSupPr>
+                <m:e>
+                  <m:r>
+                    <m:rPr>
+                      <m:sty m:val="p"/>
+                    </m:rPr>
+                    <w:rPr>
+                      <w:rFonts w:ascii="Cambria Math" w:eastAsiaTheme="minorEastAsia" w:hAnsi="Cambria Math"/>
+                    </w:rPr>
+                    <m:t>tan</m:t>
+                  </m:r>
+                  <m:ctrlPr>
+                    <w:rPr>
+                      <w:rFonts w:ascii="Cambria Math" w:eastAsiaTheme="minorEastAsia" w:hAnsi="Cambria Math"/>
+                    </w:rPr>
+                  </m:ctrlPr>
+                </m:e>
+                <m:sup>
+                  <m:r>
+                    <w:rPr>
+                      <w:rFonts w:ascii="Cambria Math" w:eastAsiaTheme="minorEastAsia" w:hAnsi="Cambria Math"/>
+                    </w:rPr>
+                    <m:t>-1</m:t>
+                  </m:r>
+                </m:sup>
+              </m:sSup>
+            </m:fName>
+            <m:e>
+              <m:d>
+                <m:dPr>
+                  <m:ctrlPr>
+                    <w:rPr>
+                      <w:rFonts w:ascii="Cambria Math" w:eastAsiaTheme="minorEastAsia" w:hAnsi="Cambria Math"/>
+                      <w:i/>
+                    </w:rPr>
+                  </m:ctrlPr>
+                </m:dPr>
+                <m:e>
+                  <m:f>
+                    <m:fPr>
+                      <m:ctrlPr>
+                        <w:rPr>
+                          <w:rFonts w:ascii="Cambria Math" w:eastAsiaTheme="minorEastAsia" w:hAnsi="Cambria Math"/>
+                          <w:i/>
+                        </w:rPr>
+                      </m:ctrlPr>
+                    </m:fPr>
+                    <m:num>
+                      <m:r>
+                        <w:rPr>
+                          <w:rFonts w:ascii="Cambria Math" w:eastAsiaTheme="minorEastAsia" w:hAnsi="Cambria Math"/>
+                        </w:rPr>
+                        <m:t>h</m:t>
+                      </m:r>
+                    </m:num>
+                    <m:den>
+                      <m:sSub>
+                        <m:sSubPr>
+                          <m:ctrlPr>
+                            <w:rPr>
+                              <w:rFonts w:ascii="Cambria Math" w:eastAsiaTheme="minorEastAsia" w:hAnsi="Cambria Math"/>
+                              <w:i/>
+                            </w:rPr>
+                          </m:ctrlPr>
+                        </m:sSubPr>
+                        <m:e>
+                          <m:r>
+                            <w:rPr>
+                              <w:rFonts w:ascii="Cambria Math" w:eastAsiaTheme="minorEastAsia" w:hAnsi="Cambria Math"/>
+                            </w:rPr>
+                            <m:t>x</m:t>
+                          </m:r>
+                        </m:e>
+                        <m:sub>
+                          <m:r>
+                            <w:rPr>
+                              <w:rFonts w:ascii="Cambria Math" w:eastAsiaTheme="minorEastAsia" w:hAnsi="Cambria Math"/>
+                            </w:rPr>
+                            <m:t>tempLen</m:t>
+                          </m:r>
+                        </m:sub>
+                      </m:sSub>
+                    </m:den>
+                  </m:f>
+                </m:e>
+              </m:d>
+            </m:e>
+          </m:func>
+        </m:oMath>
+      </m:oMathPara>
+    </w:p>
+    <w:p>
+      <w:pPr>
+        <w:rPr>
+          <w:rFonts w:eastAsiaTheme="minorEastAsia"/>
+        </w:rPr>
+      </w:pPr>
+      <w:r>
+        <w:rPr>
+          <w:rFonts w:eastAsiaTheme="minorEastAsia"/>
+        </w:rPr>
+        <w:t>Case 0=0</w:t>
+      </w:r>
+    </w:p>
+    <w:p>
+      <w:pPr>
+        <w:rPr>
+          <w:rFonts w:eastAsiaTheme="minorEastAsia"/>
+        </w:rPr>
+      </w:pPr>
+      <m:oMathPara>
+        <m:oMath>
+          <m:f>
+            <m:fPr>
+              <m:ctrlPr>
+                <w:rPr>
+                  <w:rFonts w:ascii="Cambria Math" w:eastAsiaTheme="minorEastAsia" w:hAnsi="Cambria Math"/>
+                  <w:i/>
+                </w:rPr>
+              </m:ctrlPr>
+            </m:fPr>
+            <m:num>
+              <m:sSub>
+                <m:sSubPr>
+                  <m:ctrlPr>
+                    <w:rPr>
+                      <w:rFonts w:ascii="Cambria Math" w:eastAsiaTheme="minorEastAsia" w:hAnsi="Cambria Math"/>
+                      <w:i/>
+                    </w:rPr>
+                  </m:ctrlPr>
+                </m:sSubPr>
+                <m:e>
+                  <m:r>
+                    <w:rPr>
+                      <w:rFonts w:ascii="Cambria Math" w:eastAsiaTheme="minorEastAsia" w:hAnsi="Cambria Math"/>
+                    </w:rPr>
+                    <m:t>s</m:t>
+                  </m:r>
+                </m:e>
+                <m:sub>
+                  <m:r>
+                    <w:rPr>
+                      <w:rFonts w:ascii="Cambria Math" w:eastAsiaTheme="minorEastAsia" w:hAnsi="Cambria Math"/>
+                    </w:rPr>
+                    <m:t>n</m:t>
+                  </m:r>
+                </m:sub>
+              </m:sSub>
+            </m:num>
+            <m:den>
+              <m:r>
+                <w:rPr>
+                  <w:rFonts w:ascii="Cambria Math" w:eastAsiaTheme="minorEastAsia" w:hAnsi="Cambria Math"/>
+                </w:rPr>
+                <m:t>2</m:t>
+              </m:r>
+            </m:den>
+          </m:f>
+          <m:r>
+            <w:rPr>
+              <w:rFonts w:ascii="Cambria Math" w:eastAsiaTheme="minorEastAsia" w:hAnsi="Cambria Math"/>
+            </w:rPr>
+            <m:t>=</m:t>
+          </m:r>
+          <m:sSub>
+            <m:sSubPr>
+              <m:ctrlPr>
+                <w:rPr>
+                  <w:rFonts w:ascii="Cambria Math" w:eastAsiaTheme="minorEastAsia" w:hAnsi="Cambria Math"/>
+                  <w:i/>
+                </w:rPr>
+              </m:ctrlPr>
+            </m:sSubPr>
+            <m:e>
+              <m:r>
+                <w:rPr>
+                  <w:rFonts w:ascii="Cambria Math" w:eastAsiaTheme="minorEastAsia" w:hAnsi="Cambria Math"/>
+                </w:rPr>
+                <m:t>s</m:t>
+              </m:r>
+            </m:e>
+            <m:sub>
+              <m:r>
+                <w:rPr>
+                  <w:rFonts w:ascii="Cambria Math" w:eastAsiaTheme="minorEastAsia" w:hAnsi="Cambria Math"/>
+                </w:rPr>
+                <m:t>kur</m:t>
+              </m:r>
+              <m:sSub>
+                <m:sSubPr>
+                  <m:ctrlPr>
+                    <w:rPr>
+                      <w:rFonts w:ascii="Cambria Math" w:eastAsiaTheme="minorEastAsia" w:hAnsi="Cambria Math"/>
+                      <w:i/>
+                    </w:rPr>
+                  </m:ctrlPr>
+                </m:sSubPr>
+                <m:e>
+                  <m:r>
+                    <w:rPr>
+                      <w:rFonts w:ascii="Cambria Math" w:eastAsiaTheme="minorEastAsia" w:hAnsi="Cambria Math"/>
+                    </w:rPr>
+                    <m:t>z</m:t>
+                  </m:r>
+                </m:e>
+                <m:sub>
+                  <m:r>
+                    <w:rPr>
+                      <w:rFonts w:ascii="Cambria Math" w:eastAsiaTheme="minorEastAsia" w:hAnsi="Cambria Math"/>
+                    </w:rPr>
+                    <m:t>n</m:t>
+                  </m:r>
+                </m:sub>
+              </m:sSub>
+            </m:sub>
+          </m:sSub>
+        </m:oMath>
+      </m:oMathPara>
+    </w:p>
+    <w:p>
+      <w:pPr>
+        <w:rPr>
+          <w:rFonts w:eastAsiaTheme="minorEastAsia"/>
+        </w:rPr>
+      </w:pPr>
+      <m:oMathPara>
+        <m:oMath>
+          <m:sSub>
+            <m:sSubPr>
+              <m:ctrlPr>
+                <w:rPr>
+                  <w:rFonts w:ascii="Cambria Math" w:eastAsiaTheme="minorEastAsia" w:hAnsi="Cambria Math"/>
+                  <w:i/>
+                </w:rPr>
+              </m:ctrlPr>
+            </m:sSubPr>
+            <m:e>
+              <m:r>
+                <w:rPr>
+                  <w:rFonts w:ascii="Cambria Math" w:eastAsiaTheme="minorEastAsia" w:hAnsi="Cambria Math"/>
+                </w:rPr>
+                <m:t>β</m:t>
+              </m:r>
+            </m:e>
+            <m:sub>
+              <m:r>
+                <w:rPr>
+                  <w:rFonts w:ascii="Cambria Math" w:eastAsiaTheme="minorEastAsia" w:hAnsi="Cambria Math"/>
+                </w:rPr>
+                <m:t>gerad</m:t>
+              </m:r>
+              <m:sSub>
+                <m:sSubPr>
+                  <m:ctrlPr>
+                    <w:rPr>
+                      <w:rFonts w:ascii="Cambria Math" w:eastAsiaTheme="minorEastAsia" w:hAnsi="Cambria Math"/>
+                      <w:i/>
+                    </w:rPr>
+                  </m:ctrlPr>
+                </m:sSubPr>
+                <m:e>
+                  <m:r>
+                    <w:rPr>
+                      <w:rFonts w:ascii="Cambria Math" w:eastAsiaTheme="minorEastAsia" w:hAnsi="Cambria Math"/>
+                    </w:rPr>
+                    <m:t>e</m:t>
+                  </m:r>
+                </m:e>
+                <m:sub>
+                  <m:r>
+                    <w:rPr>
+                      <w:rFonts w:ascii="Cambria Math" w:eastAsiaTheme="minorEastAsia" w:hAnsi="Cambria Math"/>
+                    </w:rPr>
+                    <m:t>n+1</m:t>
+                  </m:r>
+                </m:sub>
+              </m:sSub>
+            </m:sub>
+          </m:sSub>
+          <m:r>
+            <w:rPr>
+              <w:rFonts w:ascii="Cambria Math" w:eastAsiaTheme="minorEastAsia" w:hAnsi="Cambria Math"/>
+            </w:rPr>
+            <m:t>=π</m:t>
+          </m:r>
+          <m:r>
+            <w:rPr>
+              <w:rFonts w:ascii="Cambria Math" w:eastAsiaTheme="minorEastAsia" w:hAnsi="Cambria Math"/>
+            </w:rPr>
+            <m:t>*sign(</m:t>
+          </m:r>
+          <m:sSub>
+            <m:sSubPr>
+              <m:ctrlPr>
+                <w:rPr>
+                  <w:rFonts w:ascii="Cambria Math" w:eastAsiaTheme="minorEastAsia" w:hAnsi="Cambria Math"/>
+                  <w:i/>
+                </w:rPr>
+              </m:ctrlPr>
+            </m:sSubPr>
+            <m:e>
+              <m:r>
+                <w:rPr>
+                  <w:rFonts w:ascii="Cambria Math" w:eastAsiaTheme="minorEastAsia" w:hAnsi="Cambria Math"/>
+                </w:rPr>
+                <m:t>β</m:t>
+              </m:r>
+            </m:e>
+            <m:sub>
+              <m:r>
+                <w:rPr>
+                  <w:rFonts w:ascii="Cambria Math" w:eastAsiaTheme="minorEastAsia" w:hAnsi="Cambria Math"/>
+                </w:rPr>
+                <m:t>gerad</m:t>
+              </m:r>
+              <m:sSub>
+                <m:sSubPr>
+                  <m:ctrlPr>
+                    <w:rPr>
+                      <w:rFonts w:ascii="Cambria Math" w:eastAsiaTheme="minorEastAsia" w:hAnsi="Cambria Math"/>
+                      <w:i/>
+                    </w:rPr>
+                  </m:ctrlPr>
+                </m:sSubPr>
+                <m:e>
+                  <m:r>
+                    <w:rPr>
+                      <w:rFonts w:ascii="Cambria Math" w:eastAsiaTheme="minorEastAsia" w:hAnsi="Cambria Math"/>
+                    </w:rPr>
+                    <m:t>e</m:t>
+                  </m:r>
+                </m:e>
+                <m:sub>
+                  <m:r>
+                    <w:rPr>
+                      <w:rFonts w:ascii="Cambria Math" w:eastAsiaTheme="minorEastAsia" w:hAnsi="Cambria Math"/>
+                    </w:rPr>
+                    <m:t>n</m:t>
+                  </m:r>
+                </m:sub>
+              </m:sSub>
+            </m:sub>
+          </m:sSub>
+          <m:r>
+            <w:rPr>
+              <w:rFonts w:ascii="Cambria Math" w:eastAsiaTheme="minorEastAsia" w:hAnsi="Cambria Math"/>
+            </w:rPr>
+            <m:t>)</m:t>
+          </m:r>
+          <m:r>
+            <w:rPr>
+              <w:rFonts w:ascii="Cambria Math" w:eastAsiaTheme="minorEastAsia" w:hAnsi="Cambria Math"/>
+            </w:rPr>
+            <m:t>-</m:t>
+          </m:r>
+          <m:sSub>
+            <m:sSubPr>
+              <m:ctrlPr>
+                <w:rPr>
+                  <w:rFonts w:ascii="Cambria Math" w:eastAsiaTheme="minorEastAsia" w:hAnsi="Cambria Math"/>
+                  <w:i/>
+                </w:rPr>
+              </m:ctrlPr>
+            </m:sSubPr>
+            <m:e>
+              <m:r>
+                <w:rPr>
+                  <w:rFonts w:ascii="Cambria Math" w:eastAsiaTheme="minorEastAsia" w:hAnsi="Cambria Math"/>
+                </w:rPr>
+                <m:t>β</m:t>
+              </m:r>
+            </m:e>
+            <m:sub>
+              <m:r>
+                <w:rPr>
+                  <w:rFonts w:ascii="Cambria Math" w:eastAsiaTheme="minorEastAsia" w:hAnsi="Cambria Math"/>
+                </w:rPr>
+                <m:t>gerad</m:t>
+              </m:r>
+              <m:sSub>
+                <m:sSubPr>
+                  <m:ctrlPr>
+                    <w:rPr>
+                      <w:rFonts w:ascii="Cambria Math" w:eastAsiaTheme="minorEastAsia" w:hAnsi="Cambria Math"/>
+                      <w:i/>
+                    </w:rPr>
+                  </m:ctrlPr>
+                </m:sSubPr>
+                <m:e>
+                  <m:r>
+                    <w:rPr>
+                      <w:rFonts w:ascii="Cambria Math" w:eastAsiaTheme="minorEastAsia" w:hAnsi="Cambria Math"/>
+                    </w:rPr>
+                    <m:t>e</m:t>
+                  </m:r>
+                </m:e>
+                <m:sub>
+                  <m:r>
+                    <w:rPr>
+                      <w:rFonts w:ascii="Cambria Math" w:eastAsiaTheme="minorEastAsia" w:hAnsi="Cambria Math"/>
+                    </w:rPr>
+                    <m:t>n</m:t>
+                  </m:r>
+                </m:sub>
+              </m:sSub>
+            </m:sub>
+          </m:sSub>
+        </m:oMath>
+      </m:oMathPara>
+    </w:p>
+    <w:p>
+      <w:pPr>
+        <w:rPr>
+          <w:rFonts w:eastAsiaTheme="minorEastAsia"/>
+        </w:rPr>
+      </w:pPr>
+      <w:r>
+        <w:rPr>
+          <w:rFonts w:eastAsiaTheme="minorEastAsia"/>
+        </w:rPr>
+        <w:t xml:space="preserve">Der Anhänger fährt nicht sondern änder nur seine </w:t>
+      </w:r>
+      <w:r>
+        <w:rPr>
+          <w:rFonts w:eastAsiaTheme="minorEastAsia"/>
+        </w:rPr>
+        <w:t>Ausrichtung</w:t>
+      </w:r>
+    </w:p>
+    <w:p>
+      <w:pPr>
+        <w:rPr>
+          <w:rFonts w:eastAsiaTheme="minorEastAsia"/>
+        </w:rPr>
+      </w:pPr>
+    </w:p>
+    <w:p>
+      <w:pPr>
+        <w:rPr>
+          <w:rFonts w:eastAsiaTheme="minorEastAsia"/>
+        </w:rPr>
+      </w:pPr>
+      <m:oMathPara>
+        <m:oMath>
+          <m:sSub>
+            <m:sSubPr>
+              <m:ctrlPr>
+                <w:rPr>
+                  <w:rFonts w:ascii="Cambria Math" w:eastAsiaTheme="minorEastAsia" w:hAnsi="Cambria Math"/>
+                  <w:i/>
+                </w:rPr>
+              </m:ctrlPr>
+            </m:sSubPr>
+            <m:e>
+              <m:r>
+                <w:rPr>
+                  <w:rFonts w:ascii="Cambria Math" w:eastAsiaTheme="minorEastAsia" w:hAnsi="Cambria Math"/>
+                </w:rPr>
+                <m:t>β</m:t>
+              </m:r>
+            </m:e>
+            <m:sub>
+              <m:r>
+                <w:rPr>
+                  <w:rFonts w:ascii="Cambria Math" w:eastAsiaTheme="minorEastAsia" w:hAnsi="Cambria Math"/>
+                </w:rPr>
+                <m:t>gerade</m:t>
+              </m:r>
+            </m:sub>
+          </m:sSub>
+          <m:r>
+            <w:rPr>
+              <w:rFonts w:ascii="Cambria Math" w:eastAsiaTheme="minorEastAsia" w:hAnsi="Cambria Math"/>
+            </w:rPr>
+            <m:t>&gt;</m:t>
+          </m:r>
+          <m:f>
+            <m:fPr>
+              <m:ctrlPr>
+                <w:rPr>
+                  <w:rFonts w:ascii="Cambria Math" w:eastAsiaTheme="minorEastAsia" w:hAnsi="Cambria Math"/>
+                  <w:i/>
+                </w:rPr>
+              </m:ctrlPr>
+            </m:fPr>
+            <m:num>
+              <m:r>
+                <w:rPr>
+                  <w:rFonts w:ascii="Cambria Math" w:eastAsiaTheme="minorEastAsia" w:hAnsi="Cambria Math"/>
+                </w:rPr>
+                <m:t>π</m:t>
+              </m:r>
+            </m:num>
+            <m:den>
+              <m:r>
+                <w:rPr>
+                  <w:rFonts w:ascii="Cambria Math" w:eastAsiaTheme="minorEastAsia" w:hAnsi="Cambria Math"/>
+                </w:rPr>
+                <m:t>2</m:t>
+              </m:r>
+            </m:den>
+          </m:f>
+        </m:oMath>
+      </m:oMathPara>
+    </w:p>
+    <w:p>
+      <w:pPr>
+        <w:rPr>
+          <w:rFonts w:eastAsiaTheme="minorEastAsia"/>
+        </w:rPr>
+      </w:pPr>
+      <m:oMathPara>
+        <m:oMath>
+          <m:r>
+            <w:rPr>
+              <w:rFonts w:ascii="Cambria Math" w:eastAsiaTheme="minorEastAsia" w:hAnsi="Cambria Math"/>
+            </w:rPr>
+            <m:t>h=</m:t>
+          </m:r>
+          <m:func>
+            <m:funcPr>
+              <m:ctrlPr>
+                <w:rPr>
+                  <w:rFonts w:ascii="Cambria Math" w:eastAsiaTheme="minorEastAsia" w:hAnsi="Cambria Math"/>
+                </w:rPr>
+              </m:ctrlPr>
+            </m:funcPr>
+            <m:fName>
+              <m:r>
+                <m:rPr>
+                  <m:sty m:val="p"/>
+                </m:rPr>
+                <w:rPr>
+                  <w:rFonts w:ascii="Cambria Math" w:eastAsiaTheme="minorEastAsia" w:hAnsi="Cambria Math"/>
+                </w:rPr>
+                <m:t>cos</m:t>
+              </m:r>
+            </m:fName>
+            <m:e>
+              <m:d>
+                <m:dPr>
+                  <m:ctrlPr>
+                    <w:rPr>
+                      <w:rFonts w:ascii="Cambria Math" w:eastAsiaTheme="minorEastAsia" w:hAnsi="Cambria Math"/>
+                      <w:i/>
+                    </w:rPr>
+                  </m:ctrlPr>
+                </m:dPr>
+                <m:e>
+                  <m:sSub>
+                    <m:sSubPr>
+                      <m:ctrlPr>
+                        <w:rPr>
+                          <w:rFonts w:ascii="Cambria Math" w:eastAsiaTheme="minorEastAsia" w:hAnsi="Cambria Math"/>
+                          <w:i/>
+                        </w:rPr>
+                      </m:ctrlPr>
+                    </m:sSubPr>
+                    <m:e>
+                      <m:r>
+                        <w:rPr>
+                          <w:rFonts w:ascii="Cambria Math" w:eastAsiaTheme="minorEastAsia" w:hAnsi="Cambria Math"/>
+                        </w:rPr>
+                        <m:t>β</m:t>
+                      </m:r>
+                    </m:e>
+                    <m:sub>
+                      <m:r>
+                        <w:rPr>
+                          <w:rFonts w:ascii="Cambria Math" w:eastAsiaTheme="minorEastAsia" w:hAnsi="Cambria Math"/>
+                        </w:rPr>
+                        <m:t>gerad</m:t>
+                      </m:r>
+                      <m:sSub>
+                        <m:sSubPr>
+                          <m:ctrlPr>
+                            <w:rPr>
+                              <w:rFonts w:ascii="Cambria Math" w:eastAsiaTheme="minorEastAsia" w:hAnsi="Cambria Math"/>
+                              <w:i/>
+                            </w:rPr>
+                          </m:ctrlPr>
+                        </m:sSubPr>
+                        <m:e>
+                          <m:r>
+                            <w:rPr>
+                              <w:rFonts w:ascii="Cambria Math" w:eastAsiaTheme="minorEastAsia" w:hAnsi="Cambria Math"/>
+                            </w:rPr>
+                            <m:t>e</m:t>
+                          </m:r>
+                        </m:e>
+                        <m:sub>
+                          <m:r>
+                            <w:rPr>
+                              <w:rFonts w:ascii="Cambria Math" w:eastAsiaTheme="minorEastAsia" w:hAnsi="Cambria Math"/>
+                            </w:rPr>
+                            <m:t>n</m:t>
+                          </m:r>
+                        </m:sub>
+                      </m:sSub>
+                    </m:sub>
+                  </m:sSub>
+                </m:e>
+              </m:d>
+              <m:ctrlPr>
+                <w:rPr>
+                  <w:rFonts w:ascii="Cambria Math" w:eastAsiaTheme="minorEastAsia" w:hAnsi="Cambria Math"/>
+                  <w:i/>
+                </w:rPr>
+              </m:ctrlPr>
+            </m:e>
+          </m:func>
+          <m:r>
+            <w:rPr>
+              <w:rFonts w:ascii="Cambria Math" w:eastAsiaTheme="minorEastAsia" w:hAnsi="Cambria Math"/>
+            </w:rPr>
+            <m:t>*</m:t>
+          </m:r>
+          <m:sSub>
+            <m:sSubPr>
+              <m:ctrlPr>
+                <w:rPr>
+                  <w:rFonts w:ascii="Cambria Math" w:eastAsiaTheme="minorEastAsia" w:hAnsi="Cambria Math"/>
+                  <w:i/>
+                </w:rPr>
+              </m:ctrlPr>
+            </m:sSubPr>
+            <m:e>
+              <m:r>
+                <w:rPr>
+                  <w:rFonts w:ascii="Cambria Math" w:eastAsiaTheme="minorEastAsia" w:hAnsi="Cambria Math"/>
+                </w:rPr>
+                <m:t>L</m:t>
+              </m:r>
+            </m:e>
+            <m:sub>
+              <m:r>
+                <w:rPr>
+                  <w:rFonts w:ascii="Cambria Math" w:eastAsiaTheme="minorEastAsia" w:hAnsi="Cambria Math"/>
+                </w:rPr>
+                <m:t>Deichsel</m:t>
+              </m:r>
+            </m:sub>
+          </m:sSub>
+          <m:r>
+            <w:rPr>
+              <w:rFonts w:ascii="Cambria Math" w:eastAsiaTheme="minorEastAsia" w:hAnsi="Cambria Math"/>
+            </w:rPr>
+            <m:t>+</m:t>
+          </m:r>
+          <m:sSub>
+            <m:sSubPr>
+              <m:ctrlPr>
+                <w:rPr>
+                  <w:rFonts w:ascii="Cambria Math" w:eastAsiaTheme="minorEastAsia" w:hAnsi="Cambria Math"/>
+                  <w:i/>
+                </w:rPr>
+              </m:ctrlPr>
+            </m:sSubPr>
+            <m:e>
+              <m:r>
+                <w:rPr>
+                  <w:rFonts w:ascii="Cambria Math" w:eastAsiaTheme="minorEastAsia" w:hAnsi="Cambria Math"/>
+                </w:rPr>
+                <m:t>s</m:t>
+              </m:r>
+            </m:e>
+            <m:sub>
+              <m:r>
+                <w:rPr>
+                  <w:rFonts w:ascii="Cambria Math" w:eastAsiaTheme="minorEastAsia" w:hAnsi="Cambria Math"/>
+                </w:rPr>
+                <m:t>n</m:t>
+              </m:r>
+            </m:sub>
+          </m:sSub>
+        </m:oMath>
+      </m:oMathPara>
+    </w:p>
+    <w:p>
+      <w:pPr>
+        <w:rPr>
+          <w:rFonts w:eastAsiaTheme="minorEastAsia"/>
+        </w:rPr>
+      </w:pPr>
+      <m:oMathPara>
+        <m:oMath>
+          <m:sSub>
+            <m:sSubPr>
+              <m:ctrlPr>
+                <w:rPr>
+                  <w:rFonts w:ascii="Cambria Math" w:eastAsiaTheme="minorEastAsia" w:hAnsi="Cambria Math"/>
+                  <w:i/>
+                </w:rPr>
+              </m:ctrlPr>
+            </m:sSubPr>
+            <m:e>
+              <m:r>
+                <w:rPr>
+                  <w:rFonts w:ascii="Cambria Math" w:eastAsiaTheme="minorEastAsia" w:hAnsi="Cambria Math"/>
+                </w:rPr>
+                <m:t>x</m:t>
+              </m:r>
+            </m:e>
+            <m:sub>
+              <m:r>
+                <w:rPr>
+                  <w:rFonts w:ascii="Cambria Math" w:eastAsiaTheme="minorEastAsia" w:hAnsi="Cambria Math"/>
+                </w:rPr>
+                <m:t>tempLen</m:t>
+              </m:r>
+            </m:sub>
+          </m:sSub>
+          <m:r>
+            <w:rPr>
+              <w:rFonts w:ascii="Cambria Math" w:eastAsiaTheme="minorEastAsia" w:hAnsi="Cambria Math"/>
+            </w:rPr>
+            <m:t>=</m:t>
+          </m:r>
+          <m:func>
+            <m:funcPr>
+              <m:ctrlPr>
+                <w:rPr>
+                  <w:rFonts w:ascii="Cambria Math" w:eastAsiaTheme="minorEastAsia" w:hAnsi="Cambria Math"/>
+                </w:rPr>
+              </m:ctrlPr>
+            </m:funcPr>
+            <m:fName>
+              <m:r>
+                <m:rPr>
+                  <m:sty m:val="p"/>
+                </m:rPr>
+                <w:rPr>
+                  <w:rFonts w:ascii="Cambria Math" w:eastAsiaTheme="minorEastAsia" w:hAnsi="Cambria Math"/>
+                </w:rPr>
+                <m:t>sin</m:t>
+              </m:r>
+            </m:fName>
+            <m:e>
+              <m:d>
+                <m:dPr>
+                  <m:ctrlPr>
+                    <w:rPr>
+                      <w:rFonts w:ascii="Cambria Math" w:eastAsiaTheme="minorEastAsia" w:hAnsi="Cambria Math"/>
+                      <w:i/>
+                    </w:rPr>
+                  </m:ctrlPr>
+                </m:dPr>
+                <m:e>
+                  <m:sSub>
+                    <m:sSubPr>
+                      <m:ctrlPr>
+                        <w:rPr>
+                          <w:rFonts w:ascii="Cambria Math" w:eastAsiaTheme="minorEastAsia" w:hAnsi="Cambria Math"/>
+                          <w:i/>
+                        </w:rPr>
+                      </m:ctrlPr>
+                    </m:sSubPr>
+                    <m:e>
+                      <m:r>
+                        <w:rPr>
+                          <w:rFonts w:ascii="Cambria Math" w:eastAsiaTheme="minorEastAsia" w:hAnsi="Cambria Math"/>
+                        </w:rPr>
+                        <m:t>β</m:t>
+                      </m:r>
+                    </m:e>
+                    <m:sub>
+                      <m:r>
+                        <w:rPr>
+                          <w:rFonts w:ascii="Cambria Math" w:eastAsiaTheme="minorEastAsia" w:hAnsi="Cambria Math"/>
+                        </w:rPr>
+                        <m:t>gerad</m:t>
+                      </m:r>
+                      <m:sSub>
+                        <m:sSubPr>
+                          <m:ctrlPr>
+                            <w:rPr>
+                              <w:rFonts w:ascii="Cambria Math" w:eastAsiaTheme="minorEastAsia" w:hAnsi="Cambria Math"/>
+                              <w:i/>
+                            </w:rPr>
+                          </m:ctrlPr>
+                        </m:sSubPr>
+                        <m:e>
+                          <m:r>
+                            <w:rPr>
+                              <w:rFonts w:ascii="Cambria Math" w:eastAsiaTheme="minorEastAsia" w:hAnsi="Cambria Math"/>
+                            </w:rPr>
+                            <m:t>e</m:t>
+                          </m:r>
+                        </m:e>
+                        <m:sub>
+                          <m:r>
+                            <w:rPr>
+                              <w:rFonts w:ascii="Cambria Math" w:eastAsiaTheme="minorEastAsia" w:hAnsi="Cambria Math"/>
+                            </w:rPr>
+                            <m:t>n</m:t>
+                          </m:r>
+                        </m:sub>
+                      </m:sSub>
+                    </m:sub>
+                  </m:sSub>
+                </m:e>
+              </m:d>
+              <m:ctrlPr>
+                <w:rPr>
+                  <w:rFonts w:ascii="Cambria Math" w:eastAsiaTheme="minorEastAsia" w:hAnsi="Cambria Math"/>
+                  <w:i/>
+                </w:rPr>
+              </m:ctrlPr>
+            </m:e>
+          </m:func>
+          <m:r>
+            <w:rPr>
+              <w:rFonts w:ascii="Cambria Math" w:eastAsiaTheme="minorEastAsia" w:hAnsi="Cambria Math"/>
+            </w:rPr>
+            <m:t>*</m:t>
+          </m:r>
+          <m:sSub>
+            <m:sSubPr>
+              <m:ctrlPr>
+                <w:rPr>
+                  <w:rFonts w:ascii="Cambria Math" w:eastAsiaTheme="minorEastAsia" w:hAnsi="Cambria Math"/>
+                  <w:i/>
+                </w:rPr>
+              </m:ctrlPr>
+            </m:sSubPr>
+            <m:e>
+              <m:r>
+                <w:rPr>
+                  <w:rFonts w:ascii="Cambria Math" w:eastAsiaTheme="minorEastAsia" w:hAnsi="Cambria Math"/>
+                </w:rPr>
+                <m:t>L</m:t>
+              </m:r>
+            </m:e>
+            <m:sub>
+              <m:r>
+                <w:rPr>
+                  <w:rFonts w:ascii="Cambria Math" w:eastAsiaTheme="minorEastAsia" w:hAnsi="Cambria Math"/>
+                </w:rPr>
+                <m:t>Deichsel</m:t>
+              </m:r>
+            </m:sub>
+          </m:sSub>
+        </m:oMath>
+      </m:oMathPara>
+    </w:p>
+    <w:p>
+      <w:pPr>
+        <w:rPr>
+          <w:rFonts w:eastAsiaTheme="minorEastAsia"/>
+        </w:rPr>
+      </w:pPr>
+      <m:oMathPara>
+        <m:oMath>
+          <m:sSub>
+            <m:sSubPr>
+              <m:ctrlPr>
+                <w:rPr>
+                  <w:rFonts w:ascii="Cambria Math" w:eastAsiaTheme="minorEastAsia" w:hAnsi="Cambria Math"/>
+                  <w:i/>
+                </w:rPr>
+              </m:ctrlPr>
+            </m:sSubPr>
+            <m:e>
+              <m:r>
+                <w:rPr>
+                  <w:rFonts w:ascii="Cambria Math" w:eastAsiaTheme="minorEastAsia" w:hAnsi="Cambria Math"/>
+                </w:rPr>
+                <m:t>β</m:t>
+              </m:r>
+            </m:e>
+            <m:sub>
+              <m:r>
+                <w:rPr>
+                  <w:rFonts w:ascii="Cambria Math" w:eastAsiaTheme="minorEastAsia" w:hAnsi="Cambria Math"/>
+                </w:rPr>
+                <m:t>gerad</m:t>
+              </m:r>
+              <m:sSub>
+                <m:sSubPr>
+                  <m:ctrlPr>
+                    <w:rPr>
+                      <w:rFonts w:ascii="Cambria Math" w:eastAsiaTheme="minorEastAsia" w:hAnsi="Cambria Math"/>
+                      <w:i/>
+                    </w:rPr>
+                  </m:ctrlPr>
+                </m:sSubPr>
+                <m:e>
+                  <m:r>
+                    <w:rPr>
+                      <w:rFonts w:ascii="Cambria Math" w:eastAsiaTheme="minorEastAsia" w:hAnsi="Cambria Math"/>
+                    </w:rPr>
+                    <m:t>e</m:t>
+                  </m:r>
+                </m:e>
+                <m:sub>
+                  <m:r>
+                    <w:rPr>
+                      <w:rFonts w:ascii="Cambria Math" w:eastAsiaTheme="minorEastAsia" w:hAnsi="Cambria Math"/>
+                    </w:rPr>
+                    <m:t>n+1</m:t>
+                  </m:r>
+                </m:sub>
+              </m:sSub>
+            </m:sub>
+          </m:sSub>
+          <m:r>
+            <w:rPr>
+              <w:rFonts w:ascii="Cambria Math" w:eastAsiaTheme="minorEastAsia" w:hAnsi="Cambria Math"/>
+            </w:rPr>
+            <m:t>=</m:t>
+          </m:r>
+          <m:r>
+            <w:rPr>
+              <w:rFonts w:ascii="Cambria Math" w:eastAsiaTheme="minorEastAsia" w:hAnsi="Cambria Math"/>
+            </w:rPr>
+            <m:t xml:space="preserve"> </m:t>
+          </m:r>
+          <m:r>
+            <w:rPr>
+              <w:rFonts w:ascii="Cambria Math" w:eastAsiaTheme="minorEastAsia" w:hAnsi="Cambria Math"/>
+            </w:rPr>
+            <m:t>-</m:t>
+          </m:r>
+          <m:r>
+            <w:rPr>
+              <w:rFonts w:ascii="Cambria Math" w:eastAsiaTheme="minorEastAsia" w:hAnsi="Cambria Math"/>
+            </w:rPr>
+            <m:t>π</m:t>
+          </m:r>
+          <m:r>
+            <w:rPr>
+              <w:rFonts w:ascii="Cambria Math" w:eastAsiaTheme="minorEastAsia" w:hAnsi="Cambria Math"/>
+            </w:rPr>
+            <m:t>+</m:t>
+          </m:r>
+          <m:func>
+            <m:funcPr>
+              <m:ctrlPr>
+                <w:rPr>
+                  <w:rFonts w:ascii="Cambria Math" w:eastAsiaTheme="minorEastAsia" w:hAnsi="Cambria Math"/>
+                  <w:i/>
+                </w:rPr>
+              </m:ctrlPr>
+            </m:funcPr>
+            <m:fName>
+              <m:sSup>
+                <m:sSupPr>
+                  <m:ctrlPr>
+                    <w:rPr>
+                      <w:rFonts w:ascii="Cambria Math" w:eastAsiaTheme="minorEastAsia" w:hAnsi="Cambria Math"/>
+                      <w:i/>
+                    </w:rPr>
+                  </m:ctrlPr>
+                </m:sSupPr>
+                <m:e>
+                  <m:r>
+                    <m:rPr>
+                      <m:sty m:val="p"/>
+                    </m:rPr>
+                    <w:rPr>
+                      <w:rFonts w:ascii="Cambria Math" w:eastAsiaTheme="minorEastAsia" w:hAnsi="Cambria Math"/>
+                    </w:rPr>
+                    <m:t>tan</m:t>
+                  </m:r>
+                  <m:ctrlPr>
+                    <w:rPr>
+                      <w:rFonts w:ascii="Cambria Math" w:eastAsiaTheme="minorEastAsia" w:hAnsi="Cambria Math"/>
+                    </w:rPr>
+                  </m:ctrlPr>
+                </m:e>
+                <m:sup>
+                  <m:r>
+                    <w:rPr>
+                      <w:rFonts w:ascii="Cambria Math" w:eastAsiaTheme="minorEastAsia" w:hAnsi="Cambria Math"/>
+                    </w:rPr>
+                    <m:t>-1</m:t>
+                  </m:r>
+                </m:sup>
+              </m:sSup>
+            </m:fName>
+            <m:e>
+              <m:d>
+                <m:dPr>
+                  <m:ctrlPr>
+                    <w:rPr>
+                      <w:rFonts w:ascii="Cambria Math" w:eastAsiaTheme="minorEastAsia" w:hAnsi="Cambria Math"/>
+                      <w:i/>
+                    </w:rPr>
+                  </m:ctrlPr>
+                </m:dPr>
+                <m:e>
+                  <m:f>
+                    <m:fPr>
+                      <m:ctrlPr>
+                        <w:rPr>
+                          <w:rFonts w:ascii="Cambria Math" w:eastAsiaTheme="minorEastAsia" w:hAnsi="Cambria Math"/>
+                          <w:i/>
+                        </w:rPr>
+                      </m:ctrlPr>
+                    </m:fPr>
+                    <m:num>
+                      <m:r>
+                        <w:rPr>
+                          <w:rFonts w:ascii="Cambria Math" w:eastAsiaTheme="minorEastAsia" w:hAnsi="Cambria Math"/>
+                        </w:rPr>
+                        <m:t>h</m:t>
+                      </m:r>
+                    </m:num>
+                    <m:den>
+                      <m:sSub>
+                        <m:sSubPr>
+                          <m:ctrlPr>
+                            <w:rPr>
+                              <w:rFonts w:ascii="Cambria Math" w:eastAsiaTheme="minorEastAsia" w:hAnsi="Cambria Math"/>
+                              <w:i/>
+                            </w:rPr>
+                          </m:ctrlPr>
+                        </m:sSubPr>
+                        <m:e>
+                          <m:r>
+                            <w:rPr>
+                              <w:rFonts w:ascii="Cambria Math" w:eastAsiaTheme="minorEastAsia" w:hAnsi="Cambria Math"/>
+                            </w:rPr>
+                            <m:t>x</m:t>
+                          </m:r>
+                        </m:e>
+                        <m:sub>
+                          <m:r>
+                            <w:rPr>
+                              <w:rFonts w:ascii="Cambria Math" w:eastAsiaTheme="minorEastAsia" w:hAnsi="Cambria Math"/>
+                            </w:rPr>
+                            <m:t>tempLen</m:t>
+                          </m:r>
+                        </m:sub>
+                      </m:sSub>
+                    </m:den>
+                  </m:f>
+                </m:e>
+              </m:d>
+            </m:e>
+          </m:func>
+        </m:oMath>
+      </m:oMathPara>
+    </w:p>
+    <w:p>
+      <w:pPr>
+        <w:rPr>
+          <w:rFonts w:eastAsiaTheme="minorEastAsia"/>
+        </w:rPr>
+      </w:pPr>
+    </w:p>
+    <w:p>
+      <w:pPr>
+        <w:rPr>
+          <w:rFonts w:eastAsiaTheme="minorEastAsia"/>
+        </w:rPr>
+      </w:pPr>
+      <m:oMathPara>
+        <m:oMath>
+          <m:sSub>
+            <m:sSubPr>
+              <m:ctrlPr>
+                <w:rPr>
+                  <w:rFonts w:ascii="Cambria Math" w:eastAsiaTheme="minorEastAsia" w:hAnsi="Cambria Math"/>
+                  <w:i/>
+                </w:rPr>
+              </m:ctrlPr>
+            </m:sSubPr>
+            <m:e>
+              <m:r>
+                <w:rPr>
+                  <w:rFonts w:ascii="Cambria Math" w:eastAsiaTheme="minorEastAsia" w:hAnsi="Cambria Math"/>
+                </w:rPr>
+                <m:t>β</m:t>
+              </m:r>
+            </m:e>
+            <m:sub>
+              <m:r>
+                <w:rPr>
+                  <w:rFonts w:ascii="Cambria Math" w:eastAsiaTheme="minorEastAsia" w:hAnsi="Cambria Math"/>
+                </w:rPr>
+                <m:t>gerade</m:t>
+              </m:r>
+            </m:sub>
+          </m:sSub>
+          <m:r>
+            <w:rPr>
+              <w:rFonts w:ascii="Cambria Math" w:eastAsiaTheme="minorEastAsia" w:hAnsi="Cambria Math"/>
+            </w:rPr>
+            <m:t>=</m:t>
+          </m:r>
+          <m:f>
+            <m:fPr>
+              <m:ctrlPr>
+                <w:rPr>
+                  <w:rFonts w:ascii="Cambria Math" w:eastAsiaTheme="minorEastAsia" w:hAnsi="Cambria Math"/>
+                  <w:i/>
+                </w:rPr>
+              </m:ctrlPr>
+            </m:fPr>
+            <m:num>
+              <m:r>
+                <w:rPr>
+                  <w:rFonts w:ascii="Cambria Math" w:eastAsiaTheme="minorEastAsia" w:hAnsi="Cambria Math"/>
+                </w:rPr>
+                <m:t>π</m:t>
+              </m:r>
+            </m:num>
+            <m:den>
+              <m:r>
+                <w:rPr>
+                  <w:rFonts w:ascii="Cambria Math" w:eastAsiaTheme="minorEastAsia" w:hAnsi="Cambria Math"/>
+                </w:rPr>
+                <m:t>2</m:t>
+              </m:r>
+            </m:den>
+          </m:f>
+        </m:oMath>
+      </m:oMathPara>
+    </w:p>
+    <w:p>
+      <w:pPr>
+        <w:rPr>
+          <w:rFonts w:eastAsiaTheme="minorEastAsia"/>
+        </w:rPr>
+      </w:pPr>
+      <m:oMathPara>
+        <m:oMath>
+          <m:sSub>
+            <m:sSubPr>
+              <m:ctrlPr>
+                <w:rPr>
+                  <w:rFonts w:ascii="Cambria Math" w:eastAsiaTheme="minorEastAsia" w:hAnsi="Cambria Math"/>
+                  <w:i/>
+                </w:rPr>
+              </m:ctrlPr>
+            </m:sSubPr>
+            <m:e>
+              <m:r>
+                <w:rPr>
+                  <w:rFonts w:ascii="Cambria Math" w:eastAsiaTheme="minorEastAsia" w:hAnsi="Cambria Math"/>
+                </w:rPr>
+                <m:t>β</m:t>
+              </m:r>
+            </m:e>
+            <m:sub>
+              <m:r>
+                <w:rPr>
+                  <w:rFonts w:ascii="Cambria Math" w:eastAsiaTheme="minorEastAsia" w:hAnsi="Cambria Math"/>
+                </w:rPr>
+                <m:t>gerad</m:t>
+              </m:r>
+              <m:sSub>
+                <m:sSubPr>
+                  <m:ctrlPr>
+                    <w:rPr>
+                      <w:rFonts w:ascii="Cambria Math" w:eastAsiaTheme="minorEastAsia" w:hAnsi="Cambria Math"/>
+                      <w:i/>
+                    </w:rPr>
+                  </m:ctrlPr>
+                </m:sSubPr>
+                <m:e>
+                  <m:r>
+                    <w:rPr>
+                      <w:rFonts w:ascii="Cambria Math" w:eastAsiaTheme="minorEastAsia" w:hAnsi="Cambria Math"/>
+                    </w:rPr>
+                    <m:t>e</m:t>
+                  </m:r>
+                </m:e>
+                <m:sub>
+                  <m:r>
+                    <w:rPr>
+                      <w:rFonts w:ascii="Cambria Math" w:eastAsiaTheme="minorEastAsia" w:hAnsi="Cambria Math"/>
+                    </w:rPr>
+                    <m:t>n+1</m:t>
+                  </m:r>
+                </m:sub>
+              </m:sSub>
+            </m:sub>
+          </m:sSub>
+          <m:r>
+            <w:rPr>
+              <w:rFonts w:ascii="Cambria Math" w:eastAsiaTheme="minorEastAsia" w:hAnsi="Cambria Math"/>
+            </w:rPr>
+            <m:t>=</m:t>
+          </m:r>
+          <m:func>
+            <m:funcPr>
+              <m:ctrlPr>
+                <w:rPr>
+                  <w:rFonts w:ascii="Cambria Math" w:eastAsiaTheme="minorEastAsia" w:hAnsi="Cambria Math"/>
+                </w:rPr>
+              </m:ctrlPr>
+            </m:funcPr>
+            <m:fName>
+              <m:sSup>
+                <m:sSupPr>
+                  <m:ctrlPr>
+                    <w:rPr>
+                      <w:rFonts w:ascii="Cambria Math" w:eastAsiaTheme="minorEastAsia" w:hAnsi="Cambria Math"/>
+                    </w:rPr>
+                  </m:ctrlPr>
+                </m:sSupPr>
+                <m:e>
+                  <m:r>
+                    <m:rPr>
+                      <m:sty m:val="p"/>
+                    </m:rPr>
+                    <w:rPr>
+                      <w:rFonts w:ascii="Cambria Math" w:eastAsiaTheme="minorEastAsia" w:hAnsi="Cambria Math"/>
+                    </w:rPr>
+                    <m:t>tan</m:t>
+                  </m:r>
+                </m:e>
+                <m:sup>
+                  <m:r>
+                    <m:rPr>
+                      <m:sty m:val="p"/>
+                    </m:rPr>
+                    <w:rPr>
+                      <w:rFonts w:ascii="Cambria Math" w:eastAsiaTheme="minorEastAsia" w:hAnsi="Cambria Math"/>
+                    </w:rPr>
+                    <m:t>-1</m:t>
+                  </m:r>
+                </m:sup>
+              </m:sSup>
+              <m:ctrlPr>
+                <w:rPr>
+                  <w:rFonts w:ascii="Cambria Math" w:eastAsiaTheme="minorEastAsia" w:hAnsi="Cambria Math"/>
+                  <w:i/>
+                </w:rPr>
+              </m:ctrlPr>
+            </m:fName>
+            <m:e>
+              <m:d>
+                <m:dPr>
+                  <m:ctrlPr>
+                    <w:rPr>
+                      <w:rFonts w:ascii="Cambria Math" w:eastAsiaTheme="minorEastAsia" w:hAnsi="Cambria Math"/>
+                      <w:i/>
+                    </w:rPr>
+                  </m:ctrlPr>
+                </m:dPr>
+                <m:e>
+                  <m:f>
+                    <m:fPr>
+                      <m:ctrlPr>
+                        <w:rPr>
+                          <w:rFonts w:ascii="Cambria Math" w:eastAsiaTheme="minorEastAsia" w:hAnsi="Cambria Math"/>
+                          <w:i/>
+                        </w:rPr>
+                      </m:ctrlPr>
+                    </m:fPr>
+                    <m:num>
+                      <m:sSub>
+                        <m:sSubPr>
+                          <m:ctrlPr>
+                            <w:rPr>
+                              <w:rFonts w:ascii="Cambria Math" w:eastAsiaTheme="minorEastAsia" w:hAnsi="Cambria Math"/>
+                              <w:i/>
+                            </w:rPr>
+                          </m:ctrlPr>
+                        </m:sSubPr>
+                        <m:e>
+                          <m:r>
+                            <w:rPr>
+                              <w:rFonts w:ascii="Cambria Math" w:eastAsiaTheme="minorEastAsia" w:hAnsi="Cambria Math"/>
+                            </w:rPr>
+                            <m:t>L</m:t>
+                          </m:r>
+                        </m:e>
+                        <m:sub>
+                          <m:r>
+                            <w:rPr>
+                              <w:rFonts w:ascii="Cambria Math" w:eastAsiaTheme="minorEastAsia" w:hAnsi="Cambria Math"/>
+                            </w:rPr>
+                            <m:t>Deichesel</m:t>
+                          </m:r>
+                        </m:sub>
+                      </m:sSub>
+                    </m:num>
+                    <m:den>
+                      <m:sSub>
+                        <m:sSubPr>
+                          <m:ctrlPr>
+                            <w:rPr>
+                              <w:rFonts w:ascii="Cambria Math" w:eastAsiaTheme="minorEastAsia" w:hAnsi="Cambria Math"/>
+                              <w:i/>
+                            </w:rPr>
+                          </m:ctrlPr>
+                        </m:sSubPr>
+                        <m:e>
+                          <m:r>
+                            <w:rPr>
+                              <w:rFonts w:ascii="Cambria Math" w:eastAsiaTheme="minorEastAsia" w:hAnsi="Cambria Math"/>
+                            </w:rPr>
+                            <m:t>s</m:t>
+                          </m:r>
+                        </m:e>
+                        <m:sub>
+                          <m:r>
+                            <w:rPr>
+                              <w:rFonts w:ascii="Cambria Math" w:eastAsiaTheme="minorEastAsia" w:hAnsi="Cambria Math"/>
+                            </w:rPr>
+                            <m:t>n</m:t>
+                          </m:r>
+                        </m:sub>
+                      </m:sSub>
+                    </m:den>
+                  </m:f>
+                </m:e>
+              </m:d>
+              <m:ctrlPr>
+                <w:rPr>
+                  <w:rFonts w:ascii="Cambria Math" w:eastAsiaTheme="minorEastAsia" w:hAnsi="Cambria Math"/>
+                  <w:i/>
+                </w:rPr>
+              </m:ctrlPr>
+            </m:e>
+          </m:func>
+          <m:r>
+            <w:rPr>
+              <w:rFonts w:ascii="Cambria Math" w:eastAsiaTheme="minorEastAsia" w:hAnsi="Cambria Math"/>
+            </w:rPr>
+            <m:t>*sign</m:t>
+          </m:r>
+          <m:d>
+            <m:dPr>
+              <m:ctrlPr>
+                <w:rPr>
+                  <w:rFonts w:ascii="Cambria Math" w:eastAsiaTheme="minorEastAsia" w:hAnsi="Cambria Math"/>
+                  <w:i/>
+                </w:rPr>
+              </m:ctrlPr>
+            </m:dPr>
+            <m:e>
+              <m:sSub>
+                <m:sSubPr>
+                  <m:ctrlPr>
+                    <w:rPr>
+                      <w:rFonts w:ascii="Cambria Math" w:eastAsiaTheme="minorEastAsia" w:hAnsi="Cambria Math"/>
+                      <w:i/>
+                    </w:rPr>
+                  </m:ctrlPr>
+                </m:sSubPr>
+                <m:e>
+                  <m:r>
+                    <w:rPr>
+                      <w:rFonts w:ascii="Cambria Math" w:eastAsiaTheme="minorEastAsia" w:hAnsi="Cambria Math"/>
+                    </w:rPr>
+                    <m:t>β</m:t>
+                  </m:r>
+                </m:e>
+                <m:sub>
+                  <m:r>
+                    <w:rPr>
+                      <w:rFonts w:ascii="Cambria Math" w:eastAsiaTheme="minorEastAsia" w:hAnsi="Cambria Math"/>
+                    </w:rPr>
+                    <m:t>gerad</m:t>
+                  </m:r>
+                  <m:sSub>
+                    <m:sSubPr>
+                      <m:ctrlPr>
+                        <w:rPr>
+                          <w:rFonts w:ascii="Cambria Math" w:eastAsiaTheme="minorEastAsia" w:hAnsi="Cambria Math"/>
+                          <w:i/>
+                        </w:rPr>
+                      </m:ctrlPr>
+                    </m:sSubPr>
+                    <m:e>
+                      <m:r>
+                        <w:rPr>
+                          <w:rFonts w:ascii="Cambria Math" w:eastAsiaTheme="minorEastAsia" w:hAnsi="Cambria Math"/>
+                        </w:rPr>
+                        <m:t>e</m:t>
+                      </m:r>
+                    </m:e>
+                    <m:sub>
+                      <m:r>
+                        <w:rPr>
+                          <w:rFonts w:ascii="Cambria Math" w:eastAsiaTheme="minorEastAsia" w:hAnsi="Cambria Math"/>
+                        </w:rPr>
+                        <m:t>n</m:t>
+                      </m:r>
+                    </m:sub>
+                  </m:sSub>
+                </m:sub>
+              </m:sSub>
+            </m:e>
+          </m:d>
+        </m:oMath>
+      </m:oMathPara>
+    </w:p>
+    <w:p>
+      <w:pPr>
+        <w:rPr>
+          <w:rFonts w:eastAsiaTheme="minorEastAsia"/>
+        </w:rPr>
+      </w:pPr>
+    </w:p>
+    <w:p>
+      <w:pPr>
+        <w:rPr>
+          <w:rFonts w:eastAsiaTheme="minorEastAsia"/>
+        </w:rPr>
+      </w:pPr>
+      <w:r>
+        <w:rPr>
+          <w:rFonts w:eastAsiaTheme="minorEastAsia"/>
+        </w:rPr>
         <w:t>Anhänger</w:t>
       </w:r>
     </w:p>
@@ -6569,7 +9370,13 @@
                 <w:rPr>
                   <w:rFonts w:ascii="Cambria Math" w:hAnsi="Cambria Math"/>
                 </w:rPr>
-                <m:t>fbw</m:t>
+                <m:t>fb</m:t>
+              </m:r>
+              <m:r>
+                <w:rPr>
+                  <w:rFonts w:ascii="Cambria Math" w:hAnsi="Cambria Math"/>
+                </w:rPr>
+                <m:t>w</m:t>
               </m:r>
             </m:sub>
           </m:sSub>
@@ -7138,7 +9945,6 @@
         <w:rPr>
           <w:rFonts w:eastAsiaTheme="minorEastAsia"/>
         </w:rPr>
-        <w:lastRenderedPageBreak/>
         <w:t>Lineare Näherung</w:t>
       </w:r>
       <w:r>
@@ -7492,6 +10298,326 @@
           <w:rFonts w:eastAsiaTheme="minorEastAsia"/>
         </w:rPr>
         <w:t xml:space="preserve"> des Betawinkels nach einer definierten Stecke</w:t>
+      </w:r>
+      <w:r>
+        <w:rPr>
+          <w:rFonts w:eastAsiaTheme="minorEastAsia"/>
+        </w:rPr>
+        <w:t xml:space="preserve">. Hier wird eine </w:t>
+      </w:r>
+      <w:proofErr w:type="spellStart"/>
+      <w:r>
+        <w:rPr>
+          <w:rFonts w:eastAsiaTheme="minorEastAsia"/>
+        </w:rPr>
+        <w:t>Vorwärzsimulation</w:t>
+      </w:r>
+      <w:proofErr w:type="spellEnd"/>
+      <w:r>
+        <w:rPr>
+          <w:rFonts w:eastAsiaTheme="minorEastAsia"/>
+        </w:rPr>
+        <w:t xml:space="preserve"> mehrmals durchgeführt. Mit den daraus gewonnen Daten</w:t>
+      </w:r>
+      <w:r>
+        <w:rPr>
+          <w:rFonts w:eastAsiaTheme="minorEastAsia"/>
+        </w:rPr>
+        <w:t xml:space="preserve"> wird dann ein Alpha-Lenkwinkel </w:t>
+      </w:r>
+      <w:proofErr w:type="spellStart"/>
+      <w:r>
+        <w:rPr>
+          <w:rFonts w:eastAsiaTheme="minorEastAsia"/>
+        </w:rPr>
+        <w:t>generitert</w:t>
+      </w:r>
+      <w:proofErr w:type="spellEnd"/>
+      <w:r>
+        <w:rPr>
+          <w:rFonts w:eastAsiaTheme="minorEastAsia"/>
+        </w:rPr>
+        <w:t xml:space="preserve">, der eine Änderung des Lenkwinkels in den Richtigen bedingen garantiert. Danach wird der Lenkwinkel an die Steuerung weiter gegeben. Diese versucht den Lenkwinkel einzustellen. Danach wird der real eingestellte Lenkwinkel verifiziert. Wenn dieser dann in den Vorgegeben Limits ist fährt das </w:t>
+      </w:r>
+      <w:proofErr w:type="spellStart"/>
+      <w:r>
+        <w:rPr>
+          <w:rFonts w:eastAsiaTheme="minorEastAsia"/>
+        </w:rPr>
+        <w:t>Bobbycar</w:t>
+      </w:r>
+      <w:proofErr w:type="spellEnd"/>
+      <w:r>
+        <w:rPr>
+          <w:rFonts w:eastAsiaTheme="minorEastAsia"/>
+        </w:rPr>
+        <w:t xml:space="preserve"> los. Ist der Winkel außerhalb der Limits wird der Winkel neu angefahren und erneut </w:t>
+      </w:r>
+      <w:proofErr w:type="spellStart"/>
+      <w:r>
+        <w:rPr>
+          <w:rFonts w:eastAsiaTheme="minorEastAsia"/>
+        </w:rPr>
+        <w:t>gepüft</w:t>
+      </w:r>
+      <w:proofErr w:type="spellEnd"/>
+      <w:r>
+        <w:rPr>
+          <w:rFonts w:eastAsiaTheme="minorEastAsia"/>
+        </w:rPr>
+        <w:t>.</w:t>
+      </w:r>
+    </w:p>
+    <w:p>
+      <w:pPr>
+        <w:rPr>
+          <w:rFonts w:eastAsiaTheme="minorEastAsia"/>
+        </w:rPr>
+      </w:pPr>
+      <m:oMath>
+        <m:r>
+          <w:rPr>
+            <w:rFonts w:ascii="Cambria Math" w:eastAsiaTheme="minorEastAsia" w:hAnsi="Cambria Math"/>
+          </w:rPr>
+          <m:t>α=</m:t>
+        </m:r>
+        <m:sSub>
+          <m:sSubPr>
+            <m:ctrlPr>
+              <w:rPr>
+                <w:rFonts w:ascii="Cambria Math" w:eastAsiaTheme="minorEastAsia" w:hAnsi="Cambria Math"/>
+                <w:i/>
+              </w:rPr>
+            </m:ctrlPr>
+          </m:sSubPr>
+          <m:e>
+            <m:r>
+              <w:rPr>
+                <w:rFonts w:ascii="Cambria Math" w:eastAsiaTheme="minorEastAsia" w:hAnsi="Cambria Math"/>
+              </w:rPr>
+              <m:t>α</m:t>
+            </m:r>
+          </m:e>
+          <m:sub>
+            <m:r>
+              <w:rPr>
+                <w:rFonts w:ascii="Cambria Math" w:eastAsiaTheme="minorEastAsia" w:hAnsi="Cambria Math"/>
+              </w:rPr>
+              <m:t>sim</m:t>
+            </m:r>
+          </m:sub>
+        </m:sSub>
+      </m:oMath>
+      <w:r>
+        <w:rPr>
+          <w:rFonts w:eastAsiaTheme="minorEastAsia"/>
+        </w:rPr>
+        <w:t xml:space="preserve"> wenn </w:t>
+      </w:r>
+      <m:oMath>
+        <m:r>
+          <w:rPr>
+            <w:rFonts w:ascii="Cambria Math" w:eastAsiaTheme="minorEastAsia" w:hAnsi="Cambria Math"/>
+          </w:rPr>
+          <m:t>abs</m:t>
+        </m:r>
+        <m:d>
+          <m:dPr>
+            <m:ctrlPr>
+              <w:rPr>
+                <w:rFonts w:ascii="Cambria Math" w:eastAsiaTheme="minorEastAsia" w:hAnsi="Cambria Math"/>
+                <w:i/>
+              </w:rPr>
+            </m:ctrlPr>
+          </m:dPr>
+          <m:e>
+            <m:sSub>
+              <m:sSubPr>
+                <m:ctrlPr>
+                  <w:rPr>
+                    <w:rFonts w:ascii="Cambria Math" w:eastAsiaTheme="minorEastAsia" w:hAnsi="Cambria Math"/>
+                    <w:i/>
+                  </w:rPr>
+                </m:ctrlPr>
+              </m:sSubPr>
+              <m:e>
+                <m:r>
+                  <w:rPr>
+                    <w:rFonts w:ascii="Cambria Math" w:eastAsiaTheme="minorEastAsia" w:hAnsi="Cambria Math"/>
+                  </w:rPr>
+                  <m:t>β</m:t>
+                </m:r>
+              </m:e>
+              <m:sub>
+                <m:r>
+                  <w:rPr>
+                    <w:rFonts w:ascii="Cambria Math" w:eastAsiaTheme="minorEastAsia" w:hAnsi="Cambria Math"/>
+                  </w:rPr>
+                  <m:t>sim</m:t>
+                </m:r>
+              </m:sub>
+            </m:sSub>
+            <m:r>
+              <w:rPr>
+                <w:rFonts w:ascii="Cambria Math" w:eastAsiaTheme="minorEastAsia" w:hAnsi="Cambria Math"/>
+              </w:rPr>
+              <m:t>(</m:t>
+            </m:r>
+            <m:sSub>
+              <m:sSubPr>
+                <m:ctrlPr>
+                  <w:rPr>
+                    <w:rFonts w:ascii="Cambria Math" w:eastAsiaTheme="minorEastAsia" w:hAnsi="Cambria Math"/>
+                    <w:i/>
+                  </w:rPr>
+                </m:ctrlPr>
+              </m:sSubPr>
+              <m:e>
+                <m:r>
+                  <w:rPr>
+                    <w:rFonts w:ascii="Cambria Math" w:eastAsiaTheme="minorEastAsia" w:hAnsi="Cambria Math"/>
+                  </w:rPr>
+                  <m:t>α</m:t>
+                </m:r>
+              </m:e>
+              <m:sub>
+                <m:r>
+                  <w:rPr>
+                    <w:rFonts w:ascii="Cambria Math" w:eastAsiaTheme="minorEastAsia" w:hAnsi="Cambria Math"/>
+                  </w:rPr>
+                  <m:t>sim</m:t>
+                </m:r>
+              </m:sub>
+            </m:sSub>
+            <m:r>
+              <w:rPr>
+                <w:rFonts w:ascii="Cambria Math" w:eastAsiaTheme="minorEastAsia" w:hAnsi="Cambria Math"/>
+              </w:rPr>
+              <m:t>)-</m:t>
+            </m:r>
+            <m:sSub>
+              <m:sSubPr>
+                <m:ctrlPr>
+                  <w:rPr>
+                    <w:rFonts w:ascii="Cambria Math" w:eastAsiaTheme="minorEastAsia" w:hAnsi="Cambria Math"/>
+                    <w:i/>
+                  </w:rPr>
+                </m:ctrlPr>
+              </m:sSubPr>
+              <m:e>
+                <m:r>
+                  <w:rPr>
+                    <w:rFonts w:ascii="Cambria Math" w:eastAsiaTheme="minorEastAsia" w:hAnsi="Cambria Math"/>
+                  </w:rPr>
+                  <m:t>β</m:t>
+                </m:r>
+              </m:e>
+              <m:sub>
+                <m:r>
+                  <w:rPr>
+                    <w:rFonts w:ascii="Cambria Math" w:eastAsiaTheme="minorEastAsia" w:hAnsi="Cambria Math"/>
+                  </w:rPr>
+                  <m:t>Eingabe</m:t>
+                </m:r>
+              </m:sub>
+            </m:sSub>
+          </m:e>
+        </m:d>
+        <m:r>
+          <w:rPr>
+            <w:rFonts w:ascii="Cambria Math" w:eastAsiaTheme="minorEastAsia" w:hAnsi="Cambria Math"/>
+          </w:rPr>
+          <m:t>&lt;</m:t>
+        </m:r>
+        <m:r>
+          <w:rPr>
+            <w:rFonts w:ascii="Cambria Math" w:hAnsi="Cambria Math"/>
+          </w:rPr>
+          <m:t>Δ</m:t>
+        </m:r>
+        <m:sSub>
+          <m:sSubPr>
+            <m:ctrlPr>
+              <w:rPr>
+                <w:rFonts w:ascii="Cambria Math" w:eastAsiaTheme="minorEastAsia" w:hAnsi="Cambria Math"/>
+                <w:i/>
+              </w:rPr>
+            </m:ctrlPr>
+          </m:sSubPr>
+          <m:e>
+            <m:r>
+              <w:rPr>
+                <w:rFonts w:ascii="Cambria Math" w:eastAsiaTheme="minorEastAsia" w:hAnsi="Cambria Math"/>
+              </w:rPr>
+              <m:t>β</m:t>
+            </m:r>
+          </m:e>
+          <m:sub>
+            <m:r>
+              <w:rPr>
+                <w:rFonts w:ascii="Cambria Math" w:eastAsiaTheme="minorEastAsia" w:hAnsi="Cambria Math"/>
+              </w:rPr>
+              <m:t>max</m:t>
+            </m:r>
+          </m:sub>
+        </m:sSub>
+      </m:oMath>
+      <w:r>
+        <w:rPr>
+          <w:rFonts w:eastAsiaTheme="minorEastAsia"/>
+        </w:rPr>
+        <w:t xml:space="preserve"> </w:t>
+      </w:r>
+    </w:p>
+    <w:p>
+      <w:pPr>
+        <w:rPr>
+          <w:rFonts w:eastAsiaTheme="minorEastAsia"/>
+        </w:rPr>
+      </w:pPr>
+      <w:r>
+        <w:rPr>
+          <w:rFonts w:eastAsiaTheme="minorEastAsia"/>
+        </w:rPr>
+        <w:t xml:space="preserve">Nach dem der Gewünschte Winkel erreicht ist fährt das </w:t>
+      </w:r>
+      <w:proofErr w:type="spellStart"/>
+      <w:r>
+        <w:rPr>
+          <w:rFonts w:eastAsiaTheme="minorEastAsia"/>
+        </w:rPr>
+        <w:t>Bobbycar</w:t>
+      </w:r>
+      <w:proofErr w:type="spellEnd"/>
+      <w:r>
+        <w:rPr>
+          <w:rFonts w:eastAsiaTheme="minorEastAsia"/>
+        </w:rPr>
+        <w:t xml:space="preserve"> den stabilen Winkel an und hält den mit Nachregeln sobald der Reale winkel die vorgegebenen Limits verlässt der Prozess wiederholt sich die ganze </w:t>
+      </w:r>
+      <w:r>
+        <w:rPr>
+          <w:rFonts w:eastAsiaTheme="minorEastAsia"/>
+        </w:rPr>
+        <w:t>F</w:t>
+      </w:r>
+      <w:r>
+        <w:rPr>
+          <w:rFonts w:eastAsiaTheme="minorEastAsia"/>
+        </w:rPr>
+        <w:t>ahrt lange</w:t>
+      </w:r>
+      <w:r>
+        <w:rPr>
+          <w:rFonts w:eastAsiaTheme="minorEastAsia"/>
+        </w:rPr>
+        <w:t>.</w:t>
+      </w:r>
+      <w:r>
+        <w:rPr>
+          <w:rFonts w:eastAsiaTheme="minorEastAsia"/>
+        </w:rPr>
+        <w:t xml:space="preserve"> </w:t>
       </w:r>
     </w:p>
     <w:sectPr>
@@ -7629,7 +10755,7 @@
                   <w:rPr>
                     <w:noProof/>
                   </w:rPr>
-                  <w:t>2</w:t>
+                  <w:t>14</w:t>
                 </w:r>
               </w:fldSimple>
             </w:p>
@@ -9586,7 +12712,7 @@
                   <c:v>8.4150000000000027</c:v>
                 </c:pt>
                 <c:pt idx="6">
-                  <c:v>6.6149999999999816</c:v>
+                  <c:v>6.6149999999999798</c:v>
                 </c:pt>
                 <c:pt idx="7">
                   <c:v>4.2750000000000004</c:v>
@@ -9595,7 +12721,7 @@
                   <c:v>1.35</c:v>
                 </c:pt>
                 <c:pt idx="9">
-                  <c:v>-0.63000000000000211</c:v>
+                  <c:v>-0.63000000000000234</c:v>
                 </c:pt>
                 <c:pt idx="10">
                   <c:v>-4.0949999999999855</c:v>
@@ -9613,13 +12739,13 @@
                   <c:v>-18.765001000000002</c:v>
                 </c:pt>
                 <c:pt idx="15">
-                  <c:v>-20.654999000000064</c:v>
+                  <c:v>-20.654999000000071</c:v>
                 </c:pt>
                 <c:pt idx="16">
                   <c:v>-22.004999000000005</c:v>
                 </c:pt>
                 <c:pt idx="17">
-                  <c:v>-22.905000999999924</c:v>
+                  <c:v>-22.905000999999917</c:v>
                 </c:pt>
                 <c:pt idx="18">
                   <c:v>-23.535</c:v>
@@ -9697,7 +12823,7 @@
                   <c:v>-3.69</c:v>
                 </c:pt>
                 <c:pt idx="43">
-                  <c:v>-4.8149999999999844</c:v>
+                  <c:v>-4.8149999999999826</c:v>
                 </c:pt>
                 <c:pt idx="44">
                   <c:v>-6.03</c:v>
@@ -9709,7 +12835,7 @@
                   <c:v>-8.91</c:v>
                 </c:pt>
                 <c:pt idx="47">
-                  <c:v>-9.8550000000000342</c:v>
+                  <c:v>-9.8550000000000377</c:v>
                 </c:pt>
                 <c:pt idx="48">
                   <c:v>-10.575000000000006</c:v>
@@ -9827,22 +12953,22 @@
           </c:yVal>
           <c:smooth val="1"/>
         </c:ser>
-        <c:axId val="74655616"/>
-        <c:axId val="74657152"/>
+        <c:axId val="121823616"/>
+        <c:axId val="121825920"/>
       </c:scatterChart>
       <c:valAx>
-        <c:axId val="74655616"/>
+        <c:axId val="121823616"/>
         <c:scaling>
           <c:orientation val="minMax"/>
         </c:scaling>
         <c:axPos val="b"/>
         <c:tickLblPos val="nextTo"/>
-        <c:crossAx val="74657152"/>
+        <c:crossAx val="121825920"/>
         <c:crosses val="autoZero"/>
         <c:crossBetween val="midCat"/>
       </c:valAx>
       <c:valAx>
-        <c:axId val="74657152"/>
+        <c:axId val="121825920"/>
         <c:scaling>
           <c:orientation val="minMax"/>
         </c:scaling>
@@ -9850,7 +12976,7 @@
         <c:majorGridlines/>
         <c:numFmt formatCode="General" sourceLinked="1"/>
         <c:tickLblPos val="nextTo"/>
-        <c:crossAx val="74655616"/>
+        <c:crossAx val="121823616"/>
         <c:crosses val="autoZero"/>
         <c:crossBetween val="midCat"/>
       </c:valAx>
@@ -10290,13 +13416,13 @@
                   <c:v>5.0829999999999998E-3</c:v>
                 </c:pt>
                 <c:pt idx="31">
-                  <c:v>-7.6790000000000252E-3</c:v>
+                  <c:v>-7.6790000000000287E-3</c:v>
                 </c:pt>
                 <c:pt idx="32">
-                  <c:v>-7.6790000000000252E-3</c:v>
+                  <c:v>-7.6790000000000287E-3</c:v>
                 </c:pt>
                 <c:pt idx="33">
-                  <c:v>-7.6790000000000252E-3</c:v>
+                  <c:v>-7.6790000000000287E-3</c:v>
                 </c:pt>
                 <c:pt idx="34">
                   <c:v>-1.8773000000000001E-2</c:v>
@@ -10341,13 +13467,13 @@
                   <c:v>-9.9370000000000066E-3</c:v>
                 </c:pt>
                 <c:pt idx="48">
-                  <c:v>-8.0700000000000379E-4</c:v>
+                  <c:v>-8.0700000000000444E-4</c:v>
                 </c:pt>
                 <c:pt idx="49">
-                  <c:v>-8.0700000000000379E-4</c:v>
+                  <c:v>-8.0700000000000444E-4</c:v>
                 </c:pt>
                 <c:pt idx="50">
-                  <c:v>-8.0700000000000379E-4</c:v>
+                  <c:v>-8.0700000000000444E-4</c:v>
                 </c:pt>
                 <c:pt idx="51">
                   <c:v>1.8439999999999999E-3</c:v>
@@ -10356,19 +13482,19 @@
                   <c:v>1.8439999999999999E-3</c:v>
                 </c:pt>
                 <c:pt idx="53">
-                  <c:v>1.7450000000000039E-3</c:v>
+                  <c:v>1.7450000000000041E-3</c:v>
                 </c:pt>
                 <c:pt idx="54">
-                  <c:v>1.7450000000000039E-3</c:v>
+                  <c:v>1.7450000000000041E-3</c:v>
                 </c:pt>
                 <c:pt idx="55">
                   <c:v>1.8439999999999999E-3</c:v>
                 </c:pt>
                 <c:pt idx="56">
-                  <c:v>1.7450000000000039E-3</c:v>
+                  <c:v>1.7450000000000041E-3</c:v>
                 </c:pt>
                 <c:pt idx="57">
-                  <c:v>1.7450000000000039E-3</c:v>
+                  <c:v>1.7450000000000041E-3</c:v>
                 </c:pt>
                 <c:pt idx="58">
                   <c:v>1.8439999999999999E-3</c:v>
@@ -10377,10 +13503,10 @@
                   <c:v>1.8439999999999999E-3</c:v>
                 </c:pt>
                 <c:pt idx="60">
-                  <c:v>1.7450000000000039E-3</c:v>
+                  <c:v>1.7450000000000041E-3</c:v>
                 </c:pt>
                 <c:pt idx="61">
-                  <c:v>1.7450000000000039E-3</c:v>
+                  <c:v>1.7450000000000041E-3</c:v>
                 </c:pt>
                 <c:pt idx="62">
                   <c:v>1.8439999999999999E-3</c:v>
@@ -10389,10 +13515,10 @@
                   <c:v>1.8439999999999999E-3</c:v>
                 </c:pt>
                 <c:pt idx="64">
-                  <c:v>1.7450000000000039E-3</c:v>
+                  <c:v>1.7450000000000041E-3</c:v>
                 </c:pt>
                 <c:pt idx="65">
-                  <c:v>1.7450000000000039E-3</c:v>
+                  <c:v>1.7450000000000041E-3</c:v>
                 </c:pt>
                 <c:pt idx="66">
                   <c:v>1.8439999999999999E-3</c:v>
@@ -10401,19 +13527,19 @@
                   <c:v>1.8439999999999999E-3</c:v>
                 </c:pt>
                 <c:pt idx="68">
-                  <c:v>1.7450000000000039E-3</c:v>
+                  <c:v>1.7450000000000041E-3</c:v>
                 </c:pt>
                 <c:pt idx="69">
-                  <c:v>1.7450000000000039E-3</c:v>
+                  <c:v>1.7450000000000041E-3</c:v>
                 </c:pt>
                 <c:pt idx="70">
-                  <c:v>1.6470000000000052E-3</c:v>
+                  <c:v>1.6470000000000061E-3</c:v>
                 </c:pt>
                 <c:pt idx="71">
-                  <c:v>1.7450000000000039E-3</c:v>
+                  <c:v>1.7450000000000041E-3</c:v>
                 </c:pt>
                 <c:pt idx="72">
-                  <c:v>1.7450000000000039E-3</c:v>
+                  <c:v>1.7450000000000041E-3</c:v>
                 </c:pt>
                 <c:pt idx="73">
                   <c:v>1.8439999999999999E-3</c:v>
@@ -10422,10 +13548,10 @@
                   <c:v>1.8439999999999999E-3</c:v>
                 </c:pt>
                 <c:pt idx="75">
-                  <c:v>1.9420000000000084E-3</c:v>
+                  <c:v>1.9420000000000095E-3</c:v>
                 </c:pt>
                 <c:pt idx="76">
-                  <c:v>1.9420000000000084E-3</c:v>
+                  <c:v>1.9420000000000095E-3</c:v>
                 </c:pt>
                 <c:pt idx="77">
                   <c:v>2.2360000000000001E-3</c:v>
@@ -10437,10 +13563,10 @@
                   <c:v>2.1380000000000001E-3</c:v>
                 </c:pt>
                 <c:pt idx="80">
-                  <c:v>2.0400000000000084E-3</c:v>
+                  <c:v>2.0400000000000093E-3</c:v>
                 </c:pt>
                 <c:pt idx="81">
-                  <c:v>2.0400000000000084E-3</c:v>
+                  <c:v>2.0400000000000093E-3</c:v>
                 </c:pt>
                 <c:pt idx="82">
                   <c:v>2.1380000000000001E-3</c:v>
@@ -10467,13 +13593,13 @@
                   <c:v>2.2360000000000001E-3</c:v>
                 </c:pt>
                 <c:pt idx="90">
-                  <c:v>2.0400000000000084E-3</c:v>
+                  <c:v>2.0400000000000093E-3</c:v>
                 </c:pt>
                 <c:pt idx="91">
-                  <c:v>2.0400000000000084E-3</c:v>
+                  <c:v>2.0400000000000093E-3</c:v>
                 </c:pt>
                 <c:pt idx="92">
-                  <c:v>2.0400000000000084E-3</c:v>
+                  <c:v>2.0400000000000093E-3</c:v>
                 </c:pt>
                 <c:pt idx="93">
                   <c:v>2.1380000000000001E-3</c:v>
@@ -10497,29 +13623,29 @@
                   <c:v>2.1380000000000001E-3</c:v>
                 </c:pt>
                 <c:pt idx="100">
-                  <c:v>2.0400000000000084E-3</c:v>
+                  <c:v>2.0400000000000093E-3</c:v>
                 </c:pt>
               </c:numCache>
             </c:numRef>
           </c:yVal>
           <c:smooth val="1"/>
         </c:ser>
-        <c:axId val="138413568"/>
-        <c:axId val="138415104"/>
+        <c:axId val="80050048"/>
+        <c:axId val="80051584"/>
       </c:scatterChart>
       <c:valAx>
-        <c:axId val="138413568"/>
+        <c:axId val="80050048"/>
         <c:scaling>
           <c:orientation val="minMax"/>
         </c:scaling>
         <c:axPos val="b"/>
         <c:tickLblPos val="nextTo"/>
-        <c:crossAx val="138415104"/>
+        <c:crossAx val="80051584"/>
         <c:crosses val="autoZero"/>
         <c:crossBetween val="midCat"/>
       </c:valAx>
       <c:valAx>
-        <c:axId val="138415104"/>
+        <c:axId val="80051584"/>
         <c:scaling>
           <c:orientation val="minMax"/>
         </c:scaling>
@@ -10527,7 +13653,7 @@
         <c:majorGridlines/>
         <c:numFmt formatCode="General" sourceLinked="1"/>
         <c:tickLblPos val="nextTo"/>
-        <c:crossAx val="138413568"/>
+        <c:crossAx val="80050048"/>
         <c:crosses val="autoZero"/>
         <c:crossBetween val="midCat"/>
       </c:valAx>
@@ -10656,6 +13782,7 @@
     <w:rsid w:val="009C37B4"/>
     <w:rsid w:val="00A816E3"/>
     <w:rsid w:val="00BE7371"/>
+    <w:rsid w:val="00C20076"/>
     <w:rsid w:val="00C82FA4"/>
     <w:rsid w:val="00E3749B"/>
   </w:rsids>
@@ -10897,7 +14024,7 @@
     <w:basedOn w:val="Absatz-Standardschriftart"/>
     <w:uiPriority w:val="99"/>
     <w:semiHidden/>
-    <w:rsid w:val="00A816E3"/>
+    <w:rsid w:val="00C20076"/>
     <w:rPr>
       <w:color w:val="808080"/>
     </w:rPr>
@@ -11218,7 +14345,7 @@
 </file>
 
 <file path=customXml/itemProps2.xml><?xml version="1.0" encoding="utf-8"?>
-<ds:datastoreItem xmlns:ds="http://schemas.openxmlformats.org/officeDocument/2006/customXml" ds:itemID="{CD64E777-1E1B-423E-90D4-995D145DF490}">
+<ds:datastoreItem xmlns:ds="http://schemas.openxmlformats.org/officeDocument/2006/customXml" ds:itemID="{994FAB40-566B-4865-8030-D4CC7FF10A8D}">
   <ds:schemaRefs>
     <ds:schemaRef ds:uri="http://schemas.openxmlformats.org/officeDocument/2006/bibliography"/>
   </ds:schemaRefs>

</xml_diff>